<commit_message>
2 Nachkommastellen, Krimskrams und Docu-Anfang
</commit_message>
<xml_diff>
--- a/Dokumentation.docx
+++ b/Dokumentation.docx
@@ -6,34 +6,277 @@
       <w:pPr>
         <w:rPr>
           <w:rFonts w:ascii="Arial" w:hAnsi="Arial" w:cs="Arial"/>
-        </w:rPr>
-      </w:pPr>
+          <w:b/>
+          <w:bCs/>
+          <w:sz w:val="34"/>
+          <w:szCs w:val="34"/>
+        </w:rPr>
+      </w:pPr>
+      <w:r>
+        <w:rPr>
+          <w:rFonts w:ascii="Arial" w:hAnsi="Arial" w:cs="Arial"/>
+          <w:b/>
+          <w:bCs/>
+          <w:sz w:val="34"/>
+          <w:szCs w:val="34"/>
+        </w:rPr>
+        <w:t>Documentation - Fuel Station Data Collector - Group R</w:t>
+      </w:r>
+    </w:p>
+    <w:p>
+      <w:pPr>
+        <w:pStyle w:val="Heading1"/>
+      </w:pPr>
+      <w:r>
+        <w:t>GitHub-Link</w:t>
+      </w:r>
+    </w:p>
+    <w:p>
+      <w:hyperlink r:id="rId4" w:history="1">
+        <w:r>
+          <w:rPr>
+            <w:rStyle w:val="Hyperlink"/>
+          </w:rPr>
+          <w:t>https://github.com/wi22b085/DistributedSystems</w:t>
+        </w:r>
+      </w:hyperlink>
+    </w:p>
+    <w:p/>
+    <w:p>
+      <w:pPr>
+        <w:pStyle w:val="Heading1"/>
+      </w:pPr>
+      <w:r>
+        <w:t>Software Architecture</w:t>
+      </w:r>
+    </w:p>
+    <w:p/>
+    <w:p/>
+    <w:p/>
+    <w:p>
+      <w:pPr>
+        <w:rPr>
+          <w:rFonts w:ascii="Arial" w:hAnsi="Arial" w:cs="Arial"/>
+        </w:rPr>
+      </w:pPr>
+      <w:r>
+        <w:rPr>
+          <w:rFonts w:ascii="Arial" w:hAnsi="Arial" w:cs="Arial"/>
+        </w:rPr>
+        <w:t xml:space="preserve">The </w:t>
+      </w:r>
+      <w:r>
+        <w:rPr>
+          <w:rFonts w:ascii="Arial" w:hAnsi="Arial" w:cs="Arial"/>
+          <w:b/>
+          <w:bCs/>
+        </w:rPr>
+        <w:t xml:space="preserve">Spring Boot </w:t>
+      </w:r>
+      <w:r>
+        <w:rPr>
+          <w:rFonts w:ascii="Arial" w:hAnsi="Arial" w:cs="Arial"/>
+          <w:b/>
+          <w:bCs/>
+        </w:rPr>
+        <w:t>A</w:t>
+      </w:r>
+      <w:r>
+        <w:rPr>
+          <w:rFonts w:ascii="Arial" w:hAnsi="Arial" w:cs="Arial"/>
+          <w:b/>
+          <w:bCs/>
+        </w:rPr>
+        <w:t>pp</w:t>
+      </w:r>
+      <w:r>
+        <w:rPr>
+          <w:rFonts w:ascii="Arial" w:hAnsi="Arial" w:cs="Arial"/>
+        </w:rPr>
+        <w:t xml:space="preserve"> receives the customer ID entered in </w:t>
+      </w:r>
+      <w:r>
+        <w:rPr>
+          <w:rFonts w:ascii="Arial" w:hAnsi="Arial" w:cs="Arial"/>
+          <w:b/>
+          <w:bCs/>
+        </w:rPr>
+        <w:t>JavaFX</w:t>
+      </w:r>
+      <w:r>
+        <w:rPr>
+          <w:rFonts w:ascii="Arial" w:hAnsi="Arial" w:cs="Arial"/>
+        </w:rPr>
+        <w:t xml:space="preserve"> via an HTTP request (GET). The program then sends the data read from the Rabbit MQ stream ECHO_IN_QUEUE_ID. </w:t>
+      </w:r>
+    </w:p>
+    <w:p>
+      <w:pPr>
+        <w:rPr>
+          <w:rFonts w:ascii="Arial" w:hAnsi="Arial" w:cs="Arial"/>
+        </w:rPr>
+      </w:pPr>
+      <w:r>
+        <w:rPr>
+          <w:rFonts w:ascii="Arial" w:hAnsi="Arial" w:cs="Arial"/>
+        </w:rPr>
+        <w:t xml:space="preserve">The </w:t>
+      </w:r>
+      <w:r>
+        <w:rPr>
+          <w:rFonts w:ascii="Arial" w:hAnsi="Arial" w:cs="Arial"/>
+        </w:rPr>
+        <w:t>data</w:t>
+      </w:r>
+      <w:r>
+        <w:rPr>
+          <w:rFonts w:ascii="Arial" w:hAnsi="Arial" w:cs="Arial"/>
+        </w:rPr>
+        <w:t xml:space="preserve"> read into the ECHO_IN_QUEUE_ID is then </w:t>
+      </w:r>
+      <w:r>
+        <w:rPr>
+          <w:rFonts w:ascii="Arial" w:hAnsi="Arial" w:cs="Arial"/>
+        </w:rPr>
+        <w:t>taken</w:t>
+      </w:r>
+      <w:r>
+        <w:rPr>
+          <w:rFonts w:ascii="Arial" w:hAnsi="Arial" w:cs="Arial"/>
+        </w:rPr>
+        <w:t xml:space="preserve"> by the </w:t>
+      </w:r>
+      <w:r>
+        <w:rPr>
+          <w:rFonts w:ascii="Arial" w:hAnsi="Arial" w:cs="Arial"/>
+          <w:b/>
+          <w:bCs/>
+        </w:rPr>
+        <w:t xml:space="preserve">Data Collection </w:t>
+      </w:r>
+      <w:r>
+        <w:rPr>
+          <w:rFonts w:ascii="Arial" w:hAnsi="Arial" w:cs="Arial"/>
+          <w:b/>
+          <w:bCs/>
+        </w:rPr>
+        <w:t>D</w:t>
+      </w:r>
+      <w:r>
+        <w:rPr>
+          <w:rFonts w:ascii="Arial" w:hAnsi="Arial" w:cs="Arial"/>
+          <w:b/>
+          <w:bCs/>
+        </w:rPr>
+        <w:t>ispatcher</w:t>
+      </w:r>
+      <w:r>
+        <w:rPr>
+          <w:rFonts w:ascii="Arial" w:hAnsi="Arial" w:cs="Arial"/>
+        </w:rPr>
+        <w:t xml:space="preserve">. This dispatcher is connected to a database, which contains the URL as well as the longitude and latitude values of </w:t>
+      </w:r>
+      <w:r>
+        <w:rPr>
+          <w:rFonts w:ascii="Arial" w:hAnsi="Arial" w:cs="Arial"/>
+        </w:rPr>
+        <w:t>each current</w:t>
+      </w:r>
+      <w:r>
+        <w:rPr>
+          <w:rFonts w:ascii="Arial" w:hAnsi="Arial" w:cs="Arial"/>
+        </w:rPr>
+        <w:t xml:space="preserve"> location</w:t>
+      </w:r>
+      <w:r>
+        <w:rPr>
+          <w:rFonts w:ascii="Arial" w:hAnsi="Arial" w:cs="Arial"/>
+        </w:rPr>
+        <w:t>. The System is concepted like this, so that if needed other stations can be easily added and the current system can be expanded. A</w:t>
+      </w:r>
+      <w:r>
+        <w:rPr>
+          <w:rFonts w:ascii="Arial" w:hAnsi="Arial" w:cs="Arial"/>
+        </w:rPr>
+        <w:t>n</w:t>
+      </w:r>
+      <w:r>
+        <w:rPr>
+          <w:rFonts w:ascii="Arial" w:hAnsi="Arial" w:cs="Arial"/>
+        </w:rPr>
+        <w:t xml:space="preserve"> Entity is created to extract the values for each station, which are then stored in a list. The Collection dispatcher goes through each element of the list to extract the </w:t>
+      </w:r>
       <w:proofErr w:type="spellStart"/>
       <w:r>
         <w:rPr>
           <w:rFonts w:ascii="Arial" w:hAnsi="Arial" w:cs="Arial"/>
         </w:rPr>
-        <w:t>Dokumentation</w:t>
+        <w:t>url</w:t>
       </w:r>
       <w:proofErr w:type="spellEnd"/>
       <w:r>
         <w:rPr>
           <w:rFonts w:ascii="Arial" w:hAnsi="Arial" w:cs="Arial"/>
         </w:rPr>
-        <w:t>:</w:t>
-      </w:r>
-    </w:p>
-    <w:p>
-      <w:pPr>
-        <w:rPr>
-          <w:rFonts w:ascii="Arial" w:hAnsi="Arial" w:cs="Arial"/>
-        </w:rPr>
-      </w:pPr>
-      <w:r>
-        <w:rPr>
-          <w:rFonts w:ascii="Arial" w:hAnsi="Arial" w:cs="Arial"/>
-        </w:rPr>
-        <w:t xml:space="preserve">The Spring Boot app receives the customer ID entered in JavaFX via an HTTP request (GET). The program then sends the data read from the Rabbit MQ stream ECHO_IN_QUEUE_ID. </w:t>
+        <w:t xml:space="preserve"> so that the other components can also access the necessary data. For each row in the list a new queue is defined which contains the </w:t>
+      </w:r>
+      <w:proofErr w:type="spellStart"/>
+      <w:r>
+        <w:rPr>
+          <w:rFonts w:ascii="Arial" w:hAnsi="Arial" w:cs="Arial"/>
+        </w:rPr>
+        <w:t>db-url</w:t>
+      </w:r>
+      <w:proofErr w:type="spellEnd"/>
+      <w:r>
+        <w:rPr>
+          <w:rFonts w:ascii="Arial" w:hAnsi="Arial" w:cs="Arial"/>
+        </w:rPr>
+        <w:t xml:space="preserve"> </w:t>
+      </w:r>
+      <w:proofErr w:type="spellStart"/>
+      <w:r>
+        <w:rPr>
+          <w:rFonts w:ascii="Arial" w:hAnsi="Arial" w:cs="Arial"/>
+        </w:rPr>
+        <w:t>aswell</w:t>
+      </w:r>
+      <w:proofErr w:type="spellEnd"/>
+      <w:r>
+        <w:rPr>
+          <w:rFonts w:ascii="Arial" w:hAnsi="Arial" w:cs="Arial"/>
+        </w:rPr>
+        <w:t xml:space="preserve"> as the current customer id. This is then sent to the </w:t>
+      </w:r>
+      <w:r>
+        <w:rPr>
+          <w:rFonts w:ascii="Arial" w:hAnsi="Arial" w:cs="Arial"/>
+        </w:rPr>
+        <w:t>ECHO_IN_URL_ID</w:t>
+      </w:r>
+      <w:r>
+        <w:rPr>
+          <w:rFonts w:ascii="Arial" w:hAnsi="Arial" w:cs="Arial"/>
+        </w:rPr>
+        <w:t xml:space="preserve">. Another queue is sent to the Data collection receiver, </w:t>
+      </w:r>
+      <w:r>
+        <w:rPr>
+          <w:rFonts w:ascii="Arial" w:hAnsi="Arial" w:cs="Arial"/>
+        </w:rPr>
+        <w:t xml:space="preserve">with a message, </w:t>
+      </w:r>
+      <w:r>
+        <w:rPr>
+          <w:rFonts w:ascii="Arial" w:hAnsi="Arial" w:cs="Arial"/>
+        </w:rPr>
+        <w:t>which</w:t>
+      </w:r>
+      <w:r>
+        <w:rPr>
+          <w:rFonts w:ascii="Arial" w:hAnsi="Arial" w:cs="Arial"/>
+        </w:rPr>
+        <w:t xml:space="preserve"> informs that a new job has started.</w:t>
       </w:r>
     </w:p>
     <w:p>
@@ -51,111 +294,1130 @@
       <w:r>
         <w:rPr>
           <w:rFonts w:ascii="Arial" w:hAnsi="Arial" w:cs="Arial"/>
-        </w:rPr>
-        <w:t>data</w:t>
-      </w:r>
-      <w:r>
-        <w:rPr>
-          <w:rFonts w:ascii="Arial" w:hAnsi="Arial" w:cs="Arial"/>
-        </w:rPr>
-        <w:t xml:space="preserve"> read into the ECHO_IN_QUEUE_ID is then </w:t>
-      </w:r>
-      <w:r>
-        <w:rPr>
-          <w:rFonts w:ascii="Arial" w:hAnsi="Arial" w:cs="Arial"/>
-        </w:rPr>
-        <w:t>taken</w:t>
-      </w:r>
-      <w:r>
-        <w:rPr>
-          <w:rFonts w:ascii="Arial" w:hAnsi="Arial" w:cs="Arial"/>
-        </w:rPr>
-        <w:t xml:space="preserve"> by the Data Collection dispatcher. This dispatcher is connected to a database, which contains the URL as well as the longitude and latitude values of </w:t>
-      </w:r>
-      <w:r>
-        <w:rPr>
-          <w:rFonts w:ascii="Arial" w:hAnsi="Arial" w:cs="Arial"/>
-        </w:rPr>
-        <w:t>each current</w:t>
-      </w:r>
-      <w:r>
-        <w:rPr>
-          <w:rFonts w:ascii="Arial" w:hAnsi="Arial" w:cs="Arial"/>
-        </w:rPr>
-        <w:t xml:space="preserve"> location</w:t>
-      </w:r>
-      <w:r>
-        <w:rPr>
-          <w:rFonts w:ascii="Arial" w:hAnsi="Arial" w:cs="Arial"/>
-        </w:rPr>
-        <w:t xml:space="preserve">. The System is concepted like this, so that if needed other stations can be easily added and the current system can be expanded. A Entity is created to extract the values for each station, which are then stored in a list. The Collection dispatcher goes through each element of the list to extract the </w:t>
+          <w:b/>
+          <w:bCs/>
+        </w:rPr>
+        <w:t xml:space="preserve">Station </w:t>
+      </w:r>
+      <w:r>
+        <w:rPr>
+          <w:rFonts w:ascii="Arial" w:hAnsi="Arial" w:cs="Arial"/>
+          <w:b/>
+          <w:bCs/>
+        </w:rPr>
+        <w:t>D</w:t>
+      </w:r>
+      <w:r>
+        <w:rPr>
+          <w:rFonts w:ascii="Arial" w:hAnsi="Arial" w:cs="Arial"/>
+          <w:b/>
+          <w:bCs/>
+        </w:rPr>
+        <w:t xml:space="preserve">ata </w:t>
+      </w:r>
+      <w:r>
+        <w:rPr>
+          <w:rFonts w:ascii="Arial" w:hAnsi="Arial" w:cs="Arial"/>
+          <w:b/>
+          <w:bCs/>
+        </w:rPr>
+        <w:t>C</w:t>
+      </w:r>
+      <w:r>
+        <w:rPr>
+          <w:rFonts w:ascii="Arial" w:hAnsi="Arial" w:cs="Arial"/>
+          <w:b/>
+          <w:bCs/>
+        </w:rPr>
+        <w:t>ollector</w:t>
+      </w:r>
+      <w:r>
+        <w:rPr>
+          <w:rFonts w:ascii="Arial" w:hAnsi="Arial" w:cs="Arial"/>
+        </w:rPr>
+        <w:t xml:space="preserve"> is </w:t>
+      </w:r>
+    </w:p>
+    <w:p>
+      <w:pPr>
+        <w:rPr>
+          <w:rFonts w:ascii="Arial" w:hAnsi="Arial" w:cs="Arial"/>
+        </w:rPr>
+      </w:pPr>
+    </w:p>
+    <w:p>
+      <w:pPr>
+        <w:rPr>
+          <w:rFonts w:ascii="Arial" w:hAnsi="Arial" w:cs="Arial"/>
+        </w:rPr>
+      </w:pPr>
+      <w:r>
+        <w:rPr>
+          <w:rFonts w:ascii="Arial" w:hAnsi="Arial" w:cs="Arial"/>
+        </w:rPr>
+        <w:t xml:space="preserve">The </w:t>
+      </w:r>
+      <w:r>
+        <w:rPr>
+          <w:rFonts w:ascii="Arial" w:hAnsi="Arial" w:cs="Arial"/>
+          <w:b/>
+          <w:bCs/>
+        </w:rPr>
+        <w:t>Data Collection Receiver</w:t>
+      </w:r>
+      <w:r>
+        <w:rPr>
+          <w:rFonts w:ascii="Arial" w:hAnsi="Arial" w:cs="Arial"/>
+        </w:rPr>
+        <w:t xml:space="preserve"> receives for every job four messages from two different queues: One </w:t>
+      </w:r>
+      <w:r>
+        <w:rPr>
+          <w:rFonts w:ascii="Arial" w:hAnsi="Arial" w:cs="Arial"/>
+        </w:rPr>
+        <w:t xml:space="preserve">message comes </w:t>
+      </w:r>
+      <w:r>
+        <w:rPr>
+          <w:rFonts w:ascii="Arial" w:hAnsi="Arial" w:cs="Arial"/>
+        </w:rPr>
+        <w:t xml:space="preserve">from the Data Collection Dispatcher, that informs that a new job has started. The </w:t>
+      </w:r>
+      <w:r>
+        <w:rPr>
+          <w:rFonts w:ascii="Arial" w:hAnsi="Arial" w:cs="Arial"/>
+        </w:rPr>
+        <w:t xml:space="preserve">other </w:t>
+      </w:r>
+      <w:r>
+        <w:rPr>
+          <w:rFonts w:ascii="Arial" w:hAnsi="Arial" w:cs="Arial"/>
+        </w:rPr>
+        <w:t>three messages</w:t>
+      </w:r>
+      <w:r>
+        <w:rPr>
+          <w:rFonts w:ascii="Arial" w:hAnsi="Arial" w:cs="Arial"/>
+        </w:rPr>
+        <w:t xml:space="preserve"> </w:t>
+      </w:r>
+      <w:r>
+        <w:rPr>
+          <w:rFonts w:ascii="Arial" w:hAnsi="Arial" w:cs="Arial"/>
+        </w:rPr>
+        <w:t xml:space="preserve">come from the Station Data Collector and </w:t>
+      </w:r>
+      <w:r>
+        <w:rPr>
+          <w:rFonts w:ascii="Arial" w:hAnsi="Arial" w:cs="Arial"/>
+        </w:rPr>
+        <w:t xml:space="preserve">contain </w:t>
+      </w:r>
+      <w:r>
+        <w:rPr>
+          <w:rFonts w:ascii="Arial" w:hAnsi="Arial" w:cs="Arial"/>
+        </w:rPr>
+        <w:t>the used kWh</w:t>
+      </w:r>
+      <w:r>
+        <w:rPr>
+          <w:rFonts w:ascii="Arial" w:hAnsi="Arial" w:cs="Arial"/>
+        </w:rPr>
+        <w:t xml:space="preserve"> </w:t>
+      </w:r>
+      <w:r>
+        <w:rPr>
+          <w:rFonts w:ascii="Arial" w:hAnsi="Arial" w:cs="Arial"/>
+        </w:rPr>
+        <w:t xml:space="preserve">of a specific customer for all three </w:t>
+      </w:r>
+      <w:r>
+        <w:rPr>
+          <w:rFonts w:ascii="Arial" w:hAnsi="Arial" w:cs="Arial"/>
+        </w:rPr>
+        <w:t xml:space="preserve">charging stations. For all </w:t>
+      </w:r>
+      <w:r>
+        <w:rPr>
+          <w:rFonts w:ascii="Arial" w:hAnsi="Arial" w:cs="Arial"/>
+        </w:rPr>
+        <w:t xml:space="preserve">these </w:t>
+      </w:r>
+      <w:r>
+        <w:rPr>
+          <w:rFonts w:ascii="Arial" w:hAnsi="Arial" w:cs="Arial"/>
+        </w:rPr>
+        <w:t>three messages a key is created, that contains the customer-ID and the charging station.</w:t>
+      </w:r>
+      <w:r>
+        <w:rPr>
+          <w:rFonts w:ascii="Arial" w:hAnsi="Arial" w:cs="Arial"/>
+        </w:rPr>
+        <w:t xml:space="preserve"> The data is then saved together with the key into a HashMap. If all three keys for a specific customer are present in the HashMap, the data is extracted from the HashMap</w:t>
+      </w:r>
+      <w:r>
+        <w:rPr>
+          <w:rFonts w:ascii="Arial" w:hAnsi="Arial" w:cs="Arial"/>
+        </w:rPr>
+        <w:t>. Then the corresponding costs are calculated. Finally, all the sorted data is sent together with the current datetime to the next queue and the entries get removed from the HashMap.</w:t>
+      </w:r>
+    </w:p>
+    <w:p>
+      <w:pPr>
+        <w:rPr>
+          <w:rFonts w:ascii="Arial" w:hAnsi="Arial" w:cs="Arial"/>
+        </w:rPr>
+      </w:pPr>
+    </w:p>
+    <w:p>
+      <w:pPr>
+        <w:rPr>
+          <w:rFonts w:ascii="Arial" w:hAnsi="Arial" w:cs="Arial"/>
+        </w:rPr>
+      </w:pPr>
+      <w:r>
+        <w:rPr>
+          <w:rFonts w:ascii="Arial" w:hAnsi="Arial" w:cs="Arial"/>
+        </w:rPr>
+        <w:t xml:space="preserve">The </w:t>
+      </w:r>
+      <w:r>
+        <w:rPr>
+          <w:rFonts w:ascii="Arial" w:hAnsi="Arial" w:cs="Arial"/>
+          <w:b/>
+          <w:bCs/>
+        </w:rPr>
+        <w:t>PDF Generator</w:t>
+      </w:r>
+      <w:r>
+        <w:rPr>
+          <w:rFonts w:ascii="Arial" w:hAnsi="Arial" w:cs="Arial"/>
+        </w:rPr>
+        <w:t xml:space="preserve"> </w:t>
+      </w:r>
+      <w:r>
+        <w:rPr>
+          <w:rFonts w:ascii="Arial" w:hAnsi="Arial" w:cs="Arial"/>
+        </w:rPr>
+        <w:t xml:space="preserve">receives a message from the Data Collection Receiver. This message contains all the data needed for the PDF-Invoice creation except for the first- and </w:t>
       </w:r>
       <w:proofErr w:type="spellStart"/>
       <w:r>
         <w:rPr>
           <w:rFonts w:ascii="Arial" w:hAnsi="Arial" w:cs="Arial"/>
         </w:rPr>
-        <w:t>url</w:t>
+        <w:t>lastname</w:t>
       </w:r>
       <w:proofErr w:type="spellEnd"/>
       <w:r>
         <w:rPr>
           <w:rFonts w:ascii="Arial" w:hAnsi="Arial" w:cs="Arial"/>
         </w:rPr>
-        <w:t xml:space="preserve"> so that the other components can also access the necessary data. For each row in the list a new queue is defined which contains the </w:t>
+        <w:t xml:space="preserve"> of the customer.</w:t>
+      </w:r>
+      <w:r>
+        <w:rPr>
+          <w:rFonts w:ascii="Arial" w:hAnsi="Arial" w:cs="Arial"/>
+        </w:rPr>
+        <w:t xml:space="preserve"> </w:t>
+      </w:r>
+      <w:r>
+        <w:rPr>
+          <w:rFonts w:ascii="Arial" w:hAnsi="Arial" w:cs="Arial"/>
+        </w:rPr>
+        <w:t>T</w:t>
+      </w:r>
+      <w:r>
+        <w:rPr>
+          <w:rFonts w:ascii="Arial" w:hAnsi="Arial" w:cs="Arial"/>
+        </w:rPr>
+        <w:t>herefore</w:t>
+      </w:r>
+      <w:r>
+        <w:rPr>
+          <w:rFonts w:ascii="Arial" w:hAnsi="Arial" w:cs="Arial"/>
+        </w:rPr>
+        <w:t>,</w:t>
+      </w:r>
+      <w:r>
+        <w:rPr>
+          <w:rFonts w:ascii="Arial" w:hAnsi="Arial" w:cs="Arial"/>
+        </w:rPr>
+        <w:t xml:space="preserve"> </w:t>
+      </w:r>
+      <w:r>
+        <w:rPr>
+          <w:rFonts w:ascii="Arial" w:hAnsi="Arial" w:cs="Arial"/>
+        </w:rPr>
+        <w:t xml:space="preserve">a </w:t>
       </w:r>
       <w:proofErr w:type="spellStart"/>
       <w:r>
         <w:rPr>
           <w:rFonts w:ascii="Arial" w:hAnsi="Arial" w:cs="Arial"/>
         </w:rPr>
-        <w:t>db-url</w:t>
+        <w:t>CustomerEntity</w:t>
       </w:r>
       <w:proofErr w:type="spellEnd"/>
       <w:r>
         <w:rPr>
           <w:rFonts w:ascii="Arial" w:hAnsi="Arial" w:cs="Arial"/>
         </w:rPr>
+        <w:t xml:space="preserve"> is </w:t>
+      </w:r>
+      <w:r>
+        <w:rPr>
+          <w:rFonts w:ascii="Arial" w:hAnsi="Arial" w:cs="Arial"/>
+        </w:rPr>
+        <w:t>created</w:t>
+      </w:r>
+      <w:r>
+        <w:rPr>
+          <w:rFonts w:ascii="Arial" w:hAnsi="Arial" w:cs="Arial"/>
+        </w:rPr>
         <w:t xml:space="preserve"> </w:t>
       </w:r>
+      <w:r>
+        <w:rPr>
+          <w:rFonts w:ascii="Arial" w:hAnsi="Arial" w:cs="Arial"/>
+        </w:rPr>
+        <w:t>with</w:t>
+      </w:r>
+      <w:r>
+        <w:rPr>
+          <w:rFonts w:ascii="Arial" w:hAnsi="Arial" w:cs="Arial"/>
+        </w:rPr>
+        <w:t xml:space="preserve"> the </w:t>
+      </w:r>
+      <w:r>
+        <w:rPr>
+          <w:rFonts w:ascii="Arial" w:hAnsi="Arial" w:cs="Arial"/>
+        </w:rPr>
+        <w:t xml:space="preserve">data of the </w:t>
+      </w:r>
       <w:proofErr w:type="spellStart"/>
       <w:r>
         <w:rPr>
           <w:rFonts w:ascii="Arial" w:hAnsi="Arial" w:cs="Arial"/>
         </w:rPr>
-        <w:t>aswell</w:t>
+        <w:t>customerdb</w:t>
       </w:r>
       <w:proofErr w:type="spellEnd"/>
       <w:r>
         <w:rPr>
           <w:rFonts w:ascii="Arial" w:hAnsi="Arial" w:cs="Arial"/>
         </w:rPr>
-        <w:t xml:space="preserve"> as the current customer id,. This is then sent to the </w:t>
-      </w:r>
-      <w:r>
-        <w:rPr>
-          <w:rFonts w:ascii="Arial" w:hAnsi="Arial" w:cs="Arial"/>
-        </w:rPr>
-        <w:t>ECHO_IN_URL_ID</w:t>
-      </w:r>
-      <w:r>
-        <w:rPr>
-          <w:rFonts w:ascii="Arial" w:hAnsi="Arial" w:cs="Arial"/>
-        </w:rPr>
-        <w:t>. Another queue is sent to the Data collection receiver, so that the program doesn’t have to define the customer id in each step.</w:t>
-      </w:r>
-    </w:p>
-    <w:p>
-      <w:pPr>
-        <w:rPr>
-          <w:rFonts w:ascii="Arial" w:hAnsi="Arial" w:cs="Arial"/>
-        </w:rPr>
-      </w:pPr>
-      <w:r>
-        <w:rPr>
-          <w:rFonts w:ascii="Arial" w:hAnsi="Arial" w:cs="Arial"/>
-        </w:rPr>
-        <w:t xml:space="preserve">The Station data collector is </w:t>
+        <w:t>-Database</w:t>
+      </w:r>
+      <w:r>
+        <w:rPr>
+          <w:rFonts w:ascii="Arial" w:hAnsi="Arial" w:cs="Arial"/>
+        </w:rPr>
+        <w:t xml:space="preserve"> </w:t>
+      </w:r>
+      <w:r>
+        <w:rPr>
+          <w:rFonts w:ascii="Arial" w:hAnsi="Arial" w:cs="Arial"/>
+        </w:rPr>
+        <w:t xml:space="preserve">to collect the first- and </w:t>
+      </w:r>
+      <w:proofErr w:type="spellStart"/>
+      <w:r>
+        <w:rPr>
+          <w:rFonts w:ascii="Arial" w:hAnsi="Arial" w:cs="Arial"/>
+        </w:rPr>
+        <w:t>lastname</w:t>
+      </w:r>
+      <w:proofErr w:type="spellEnd"/>
+      <w:r>
+        <w:rPr>
+          <w:rFonts w:ascii="Arial" w:hAnsi="Arial" w:cs="Arial"/>
+        </w:rPr>
+        <w:t xml:space="preserve">. The database is connected </w:t>
+      </w:r>
+      <w:r>
+        <w:rPr>
+          <w:rFonts w:ascii="Arial" w:hAnsi="Arial" w:cs="Arial"/>
+        </w:rPr>
+        <w:t xml:space="preserve">via a </w:t>
+      </w:r>
+      <w:proofErr w:type="spellStart"/>
+      <w:r>
+        <w:rPr>
+          <w:rFonts w:ascii="Arial" w:hAnsi="Arial" w:cs="Arial"/>
+        </w:rPr>
+        <w:t>J</w:t>
+      </w:r>
+      <w:r>
+        <w:rPr>
+          <w:rFonts w:ascii="Arial" w:hAnsi="Arial" w:cs="Arial"/>
+        </w:rPr>
+        <w:t>dbc</w:t>
+      </w:r>
+      <w:proofErr w:type="spellEnd"/>
+      <w:r>
+        <w:rPr>
+          <w:rFonts w:ascii="Arial" w:hAnsi="Arial" w:cs="Arial"/>
+        </w:rPr>
+        <w:t xml:space="preserve">-Template. </w:t>
+      </w:r>
+      <w:r>
+        <w:rPr>
+          <w:rFonts w:ascii="Arial" w:hAnsi="Arial" w:cs="Arial"/>
+        </w:rPr>
+        <w:t xml:space="preserve">Then the </w:t>
+      </w:r>
+      <w:r>
+        <w:rPr>
+          <w:rFonts w:ascii="Arial" w:hAnsi="Arial" w:cs="Arial"/>
+        </w:rPr>
+        <w:t xml:space="preserve">actual PDF-Creation function </w:t>
+      </w:r>
+      <w:r>
+        <w:rPr>
+          <w:rFonts w:ascii="Arial" w:hAnsi="Arial" w:cs="Arial"/>
+        </w:rPr>
+        <w:t>gets</w:t>
+      </w:r>
+      <w:r>
+        <w:rPr>
+          <w:rFonts w:ascii="Arial" w:hAnsi="Arial" w:cs="Arial"/>
+        </w:rPr>
+        <w:t xml:space="preserve"> invoked and the PDF is created in the defined path with the customer-ID and </w:t>
+      </w:r>
+      <w:r>
+        <w:rPr>
+          <w:rFonts w:ascii="Arial" w:hAnsi="Arial" w:cs="Arial"/>
+        </w:rPr>
+        <w:t xml:space="preserve">the </w:t>
+      </w:r>
+      <w:r>
+        <w:rPr>
+          <w:rFonts w:ascii="Arial" w:hAnsi="Arial" w:cs="Arial"/>
+        </w:rPr>
+        <w:t xml:space="preserve">date as </w:t>
+      </w:r>
+      <w:r>
+        <w:rPr>
+          <w:rFonts w:ascii="Arial" w:hAnsi="Arial" w:cs="Arial"/>
+        </w:rPr>
+        <w:t xml:space="preserve">a </w:t>
+      </w:r>
+      <w:r>
+        <w:rPr>
+          <w:rFonts w:ascii="Arial" w:hAnsi="Arial" w:cs="Arial"/>
+        </w:rPr>
+        <w:t xml:space="preserve">name. </w:t>
+      </w:r>
+    </w:p>
+    <w:p/>
+    <w:p>
+      <w:pPr>
+        <w:pStyle w:val="Heading1"/>
+      </w:pPr>
+      <w:r>
+        <w:lastRenderedPageBreak/>
+        <w:t>Setup/</w:t>
+      </w:r>
+      <w:r>
+        <w:t>I</w:t>
+      </w:r>
+      <w:r>
+        <w:t xml:space="preserve">nstallation- and </w:t>
+      </w:r>
+      <w:r>
+        <w:t>U</w:t>
+      </w:r>
+      <w:r>
+        <w:t>ser-</w:t>
+      </w:r>
+      <w:r>
+        <w:t>G</w:t>
+      </w:r>
+      <w:r>
+        <w:t>uide</w:t>
+      </w:r>
+    </w:p>
+    <w:p/>
+    <w:p/>
+    <w:p>
+      <w:pPr>
+        <w:rPr>
+          <w:rFonts w:ascii="Arial" w:hAnsi="Arial" w:cs="Arial"/>
+        </w:rPr>
+      </w:pPr>
+    </w:p>
+    <w:p>
+      <w:pPr>
+        <w:pStyle w:val="Heading1"/>
+      </w:pPr>
+      <w:r>
+        <w:t>Unit Testing Decisions</w:t>
+      </w:r>
+    </w:p>
+    <w:p>
+      <w:pPr>
+        <w:rPr>
+          <w:rFonts w:ascii="Arial" w:hAnsi="Arial" w:cs="Arial"/>
+        </w:rPr>
+      </w:pPr>
+    </w:p>
+    <w:p>
+      <w:pPr>
+        <w:rPr>
+          <w:rFonts w:ascii="Arial" w:hAnsi="Arial" w:cs="Arial"/>
+          <w:b/>
+          <w:bCs/>
+        </w:rPr>
+      </w:pPr>
+      <w:r>
+        <w:rPr>
+          <w:rFonts w:ascii="Arial" w:hAnsi="Arial" w:cs="Arial"/>
+          <w:b/>
+          <w:bCs/>
+        </w:rPr>
+        <w:t>Data Collection Receiver:</w:t>
+      </w:r>
+    </w:p>
+    <w:p>
+      <w:pPr>
+        <w:rPr>
+          <w:rFonts w:ascii="Arial" w:hAnsi="Arial" w:cs="Arial"/>
+        </w:rPr>
+      </w:pPr>
+      <w:r>
+        <w:rPr>
+          <w:rFonts w:ascii="Arial" w:hAnsi="Arial" w:cs="Arial"/>
+        </w:rPr>
+        <w:t>We decided to run the “</w:t>
+      </w:r>
+      <w:proofErr w:type="spellStart"/>
+      <w:r>
+        <w:rPr>
+          <w:rFonts w:ascii="Arial" w:hAnsi="Arial" w:cs="Arial"/>
+        </w:rPr>
+        <w:t>sendDataPdf</w:t>
+      </w:r>
+      <w:proofErr w:type="spellEnd"/>
+      <w:r>
+        <w:rPr>
+          <w:rFonts w:ascii="Arial" w:hAnsi="Arial" w:cs="Arial"/>
+        </w:rPr>
+        <w:t>” (has the data for a specific customer from a specific charging station as input) four times: Three times for every charging station of Customer 2 and one time for a different customer. Then we verify, that data would be sent to the next expected queue exactly one time (only happens, if the data for every charging station is present for the specific customer), with the expected message. Finally, we verify that the three entries of that specific customer get removed and the single entry of the different customer persists.</w:t>
+      </w:r>
+    </w:p>
+    <w:p>
+      <w:pPr>
+        <w:rPr>
+          <w:rFonts w:ascii="Arial" w:hAnsi="Arial" w:cs="Arial"/>
+        </w:rPr>
+      </w:pPr>
+    </w:p>
+    <w:p>
+      <w:pPr>
+        <w:rPr>
+          <w:rFonts w:ascii="Arial" w:hAnsi="Arial" w:cs="Arial"/>
+          <w:b/>
+          <w:bCs/>
+        </w:rPr>
+      </w:pPr>
+      <w:r>
+        <w:rPr>
+          <w:rFonts w:ascii="Arial" w:hAnsi="Arial" w:cs="Arial"/>
+          <w:b/>
+          <w:bCs/>
+        </w:rPr>
+        <w:t>PDF Generator:</w:t>
+      </w:r>
+    </w:p>
+    <w:p>
+      <w:pPr>
+        <w:rPr>
+          <w:rFonts w:ascii="Arial" w:hAnsi="Arial" w:cs="Arial"/>
+        </w:rPr>
+      </w:pPr>
+      <w:r>
+        <w:rPr>
+          <w:rFonts w:ascii="Arial" w:hAnsi="Arial" w:cs="Arial"/>
+        </w:rPr>
+        <w:t xml:space="preserve">We decided to verify, </w:t>
+      </w:r>
+      <w:r>
+        <w:rPr>
+          <w:rFonts w:ascii="Arial" w:hAnsi="Arial" w:cs="Arial"/>
+        </w:rPr>
+        <w:t xml:space="preserve">that the defined query is executed exactly once on the </w:t>
+      </w:r>
+      <w:r>
+        <w:rPr>
+          <w:rFonts w:ascii="Arial" w:hAnsi="Arial" w:cs="Arial"/>
+        </w:rPr>
+        <w:t xml:space="preserve">database via the </w:t>
+      </w:r>
+      <w:proofErr w:type="spellStart"/>
+      <w:r>
+        <w:rPr>
+          <w:rFonts w:ascii="Arial" w:hAnsi="Arial" w:cs="Arial"/>
+        </w:rPr>
+        <w:t>Jdbc</w:t>
+      </w:r>
+      <w:proofErr w:type="spellEnd"/>
+      <w:r>
+        <w:rPr>
+          <w:rFonts w:ascii="Arial" w:hAnsi="Arial" w:cs="Arial"/>
+        </w:rPr>
+        <w:t>-Template</w:t>
+      </w:r>
+      <w:r>
+        <w:rPr>
+          <w:rFonts w:ascii="Arial" w:hAnsi="Arial" w:cs="Arial"/>
+        </w:rPr>
+        <w:t xml:space="preserve"> and </w:t>
+      </w:r>
+      <w:r>
+        <w:rPr>
+          <w:rFonts w:ascii="Arial" w:hAnsi="Arial" w:cs="Arial"/>
+        </w:rPr>
+        <w:t>that the PDF Generator creates a PDF-File with the expected name</w:t>
+      </w:r>
+      <w:r>
+        <w:rPr>
+          <w:rFonts w:ascii="Arial" w:hAnsi="Arial" w:cs="Arial"/>
+        </w:rPr>
+        <w:t xml:space="preserve"> at the expected location</w:t>
+      </w:r>
+      <w:r>
+        <w:rPr>
+          <w:rFonts w:ascii="Arial" w:hAnsi="Arial" w:cs="Arial"/>
+        </w:rPr>
+        <w:t>. Furthermore, we verify, that the created PDF-File contains the expected text (e.g. Customer-ID, Name of Customer, Costs). Finally, at the end of the unit test, the created PDF-File gets deleted.</w:t>
+      </w:r>
+    </w:p>
+    <w:p>
+      <w:pPr>
+        <w:rPr>
+          <w:rFonts w:ascii="Arial" w:hAnsi="Arial" w:cs="Arial"/>
+        </w:rPr>
+      </w:pPr>
+    </w:p>
+    <w:p>
+      <w:pPr>
+        <w:rPr>
+          <w:rFonts w:ascii="Arial" w:hAnsi="Arial" w:cs="Arial"/>
+        </w:rPr>
+      </w:pPr>
+    </w:p>
+    <w:p>
+      <w:pPr>
+        <w:pStyle w:val="Heading1"/>
+      </w:pPr>
+      <w:r>
+        <w:t>Lessons Learned</w:t>
+      </w:r>
+    </w:p>
+    <w:p>
+      <w:pPr>
+        <w:rPr>
+          <w:rFonts w:ascii="Arial" w:hAnsi="Arial" w:cs="Arial"/>
+        </w:rPr>
+      </w:pPr>
+    </w:p>
+    <w:p>
+      <w:pPr>
+        <w:rPr>
+          <w:rFonts w:ascii="Arial" w:hAnsi="Arial" w:cs="Arial"/>
+        </w:rPr>
+      </w:pPr>
+    </w:p>
+    <w:p>
+      <w:pPr>
+        <w:rPr>
+          <w:rFonts w:ascii="Arial" w:hAnsi="Arial" w:cs="Arial"/>
+        </w:rPr>
+      </w:pPr>
+    </w:p>
+    <w:p>
+      <w:pPr>
+        <w:pStyle w:val="Heading1"/>
+      </w:pPr>
+      <w:r>
+        <w:t>Tracked Time</w:t>
+      </w:r>
+    </w:p>
+    <w:p>
+      <w:pPr>
+        <w:rPr>
+          <w:rFonts w:ascii="Arial" w:hAnsi="Arial" w:cs="Arial"/>
+        </w:rPr>
+      </w:pPr>
+    </w:p>
+    <w:tbl>
+      <w:tblPr>
+        <w:tblStyle w:val="GridTable2"/>
+        <w:tblW w:w="8931" w:type="dxa"/>
+        <w:tblLook w:val="04A0" w:firstRow="1" w:lastRow="0" w:firstColumn="1" w:lastColumn="0" w:noHBand="0" w:noVBand="1"/>
+      </w:tblPr>
+      <w:tblGrid>
+        <w:gridCol w:w="4962"/>
+        <w:gridCol w:w="1275"/>
+        <w:gridCol w:w="2694"/>
+      </w:tblGrid>
+      <w:tr>
+        <w:trPr>
+          <w:cnfStyle w:val="100000000000" w:firstRow="1" w:lastRow="0" w:firstColumn="0" w:lastColumn="0" w:oddVBand="0" w:evenVBand="0" w:oddHBand="0" w:evenHBand="0" w:firstRowFirstColumn="0" w:firstRowLastColumn="0" w:lastRowFirstColumn="0" w:lastRowLastColumn="0"/>
+        </w:trPr>
+        <w:tc>
+          <w:tcPr>
+            <w:cnfStyle w:val="001000000000" w:firstRow="0" w:lastRow="0" w:firstColumn="1" w:lastColumn="0" w:oddVBand="0" w:evenVBand="0" w:oddHBand="0" w:evenHBand="0" w:firstRowFirstColumn="0" w:firstRowLastColumn="0" w:lastRowFirstColumn="0" w:lastRowLastColumn="0"/>
+            <w:tcW w:w="4962" w:type="dxa"/>
+          </w:tcPr>
+          <w:p>
+            <w:pPr>
+              <w:jc w:val="center"/>
+              <w:rPr>
+                <w:rFonts w:ascii="Arial" w:hAnsi="Arial" w:cs="Arial"/>
+              </w:rPr>
+            </w:pPr>
+            <w:r>
+              <w:rPr>
+                <w:rFonts w:ascii="Arial" w:hAnsi="Arial" w:cs="Arial"/>
+              </w:rPr>
+              <w:t>Feature</w:t>
+            </w:r>
+          </w:p>
+        </w:tc>
+        <w:tc>
+          <w:tcPr>
+            <w:tcW w:w="1275" w:type="dxa"/>
+          </w:tcPr>
+          <w:p>
+            <w:pPr>
+              <w:jc w:val="center"/>
+              <w:cnfStyle w:val="100000000000" w:firstRow="1" w:lastRow="0" w:firstColumn="0" w:lastColumn="0" w:oddVBand="0" w:evenVBand="0" w:oddHBand="0" w:evenHBand="0" w:firstRowFirstColumn="0" w:firstRowLastColumn="0" w:lastRowFirstColumn="0" w:lastRowLastColumn="0"/>
+              <w:rPr>
+                <w:rFonts w:ascii="Arial" w:hAnsi="Arial" w:cs="Arial"/>
+              </w:rPr>
+            </w:pPr>
+            <w:r>
+              <w:rPr>
+                <w:rFonts w:ascii="Arial" w:hAnsi="Arial" w:cs="Arial"/>
+              </w:rPr>
+              <w:t>Time</w:t>
+            </w:r>
+          </w:p>
+        </w:tc>
+        <w:tc>
+          <w:tcPr>
+            <w:tcW w:w="2694" w:type="dxa"/>
+          </w:tcPr>
+          <w:p>
+            <w:pPr>
+              <w:jc w:val="center"/>
+              <w:cnfStyle w:val="100000000000" w:firstRow="1" w:lastRow="0" w:firstColumn="0" w:lastColumn="0" w:oddVBand="0" w:evenVBand="0" w:oddHBand="0" w:evenHBand="0" w:firstRowFirstColumn="0" w:firstRowLastColumn="0" w:lastRowFirstColumn="0" w:lastRowLastColumn="0"/>
+              <w:rPr>
+                <w:rFonts w:ascii="Arial" w:hAnsi="Arial" w:cs="Arial"/>
+              </w:rPr>
+            </w:pPr>
+            <w:r>
+              <w:rPr>
+                <w:rFonts w:ascii="Arial" w:hAnsi="Arial" w:cs="Arial"/>
+              </w:rPr>
+              <w:t>Team-Member</w:t>
+            </w:r>
+          </w:p>
+        </w:tc>
+      </w:tr>
+      <w:tr>
+        <w:trPr>
+          <w:cnfStyle w:val="000000100000" w:firstRow="0" w:lastRow="0" w:firstColumn="0" w:lastColumn="0" w:oddVBand="0" w:evenVBand="0" w:oddHBand="1" w:evenHBand="0" w:firstRowFirstColumn="0" w:firstRowLastColumn="0" w:lastRowFirstColumn="0" w:lastRowLastColumn="0"/>
+        </w:trPr>
+        <w:tc>
+          <w:tcPr>
+            <w:cnfStyle w:val="001000000000" w:firstRow="0" w:lastRow="0" w:firstColumn="1" w:lastColumn="0" w:oddVBand="0" w:evenVBand="0" w:oddHBand="0" w:evenHBand="0" w:firstRowFirstColumn="0" w:firstRowLastColumn="0" w:lastRowFirstColumn="0" w:lastRowLastColumn="0"/>
+            <w:tcW w:w="4962" w:type="dxa"/>
+          </w:tcPr>
+          <w:p>
+            <w:pPr>
+              <w:rPr>
+                <w:rFonts w:ascii="Arial" w:hAnsi="Arial" w:cs="Arial"/>
+              </w:rPr>
+            </w:pPr>
+          </w:p>
+        </w:tc>
+        <w:tc>
+          <w:tcPr>
+            <w:tcW w:w="1275" w:type="dxa"/>
+          </w:tcPr>
+          <w:p>
+            <w:pPr>
+              <w:cnfStyle w:val="000000100000" w:firstRow="0" w:lastRow="0" w:firstColumn="0" w:lastColumn="0" w:oddVBand="0" w:evenVBand="0" w:oddHBand="1" w:evenHBand="0" w:firstRowFirstColumn="0" w:firstRowLastColumn="0" w:lastRowFirstColumn="0" w:lastRowLastColumn="0"/>
+              <w:rPr>
+                <w:rFonts w:ascii="Arial" w:hAnsi="Arial" w:cs="Arial"/>
+              </w:rPr>
+            </w:pPr>
+          </w:p>
+        </w:tc>
+        <w:tc>
+          <w:tcPr>
+            <w:tcW w:w="2694" w:type="dxa"/>
+          </w:tcPr>
+          <w:p>
+            <w:pPr>
+              <w:cnfStyle w:val="000000100000" w:firstRow="0" w:lastRow="0" w:firstColumn="0" w:lastColumn="0" w:oddVBand="0" w:evenVBand="0" w:oddHBand="1" w:evenHBand="0" w:firstRowFirstColumn="0" w:firstRowLastColumn="0" w:lastRowFirstColumn="0" w:lastRowLastColumn="0"/>
+              <w:rPr>
+                <w:rFonts w:ascii="Arial" w:hAnsi="Arial" w:cs="Arial"/>
+              </w:rPr>
+            </w:pPr>
+          </w:p>
+        </w:tc>
+      </w:tr>
+      <w:tr>
+        <w:tc>
+          <w:tcPr>
+            <w:cnfStyle w:val="001000000000" w:firstRow="0" w:lastRow="0" w:firstColumn="1" w:lastColumn="0" w:oddVBand="0" w:evenVBand="0" w:oddHBand="0" w:evenHBand="0" w:firstRowFirstColumn="0" w:firstRowLastColumn="0" w:lastRowFirstColumn="0" w:lastRowLastColumn="0"/>
+            <w:tcW w:w="4962" w:type="dxa"/>
+          </w:tcPr>
+          <w:p>
+            <w:pPr>
+              <w:rPr>
+                <w:rFonts w:ascii="Arial" w:hAnsi="Arial" w:cs="Arial"/>
+              </w:rPr>
+            </w:pPr>
+          </w:p>
+        </w:tc>
+        <w:tc>
+          <w:tcPr>
+            <w:tcW w:w="1275" w:type="dxa"/>
+          </w:tcPr>
+          <w:p>
+            <w:pPr>
+              <w:cnfStyle w:val="000000000000" w:firstRow="0" w:lastRow="0" w:firstColumn="0" w:lastColumn="0" w:oddVBand="0" w:evenVBand="0" w:oddHBand="0" w:evenHBand="0" w:firstRowFirstColumn="0" w:firstRowLastColumn="0" w:lastRowFirstColumn="0" w:lastRowLastColumn="0"/>
+              <w:rPr>
+                <w:rFonts w:ascii="Arial" w:hAnsi="Arial" w:cs="Arial"/>
+              </w:rPr>
+            </w:pPr>
+          </w:p>
+        </w:tc>
+        <w:tc>
+          <w:tcPr>
+            <w:tcW w:w="2694" w:type="dxa"/>
+          </w:tcPr>
+          <w:p>
+            <w:pPr>
+              <w:cnfStyle w:val="000000000000" w:firstRow="0" w:lastRow="0" w:firstColumn="0" w:lastColumn="0" w:oddVBand="0" w:evenVBand="0" w:oddHBand="0" w:evenHBand="0" w:firstRowFirstColumn="0" w:firstRowLastColumn="0" w:lastRowFirstColumn="0" w:lastRowLastColumn="0"/>
+              <w:rPr>
+                <w:rFonts w:ascii="Arial" w:hAnsi="Arial" w:cs="Arial"/>
+              </w:rPr>
+            </w:pPr>
+          </w:p>
+        </w:tc>
+      </w:tr>
+      <w:tr>
+        <w:trPr>
+          <w:cnfStyle w:val="000000100000" w:firstRow="0" w:lastRow="0" w:firstColumn="0" w:lastColumn="0" w:oddVBand="0" w:evenVBand="0" w:oddHBand="1" w:evenHBand="0" w:firstRowFirstColumn="0" w:firstRowLastColumn="0" w:lastRowFirstColumn="0" w:lastRowLastColumn="0"/>
+        </w:trPr>
+        <w:tc>
+          <w:tcPr>
+            <w:cnfStyle w:val="001000000000" w:firstRow="0" w:lastRow="0" w:firstColumn="1" w:lastColumn="0" w:oddVBand="0" w:evenVBand="0" w:oddHBand="0" w:evenHBand="0" w:firstRowFirstColumn="0" w:firstRowLastColumn="0" w:lastRowFirstColumn="0" w:lastRowLastColumn="0"/>
+            <w:tcW w:w="4962" w:type="dxa"/>
+          </w:tcPr>
+          <w:p>
+            <w:pPr>
+              <w:rPr>
+                <w:rFonts w:ascii="Arial" w:hAnsi="Arial" w:cs="Arial"/>
+              </w:rPr>
+            </w:pPr>
+          </w:p>
+        </w:tc>
+        <w:tc>
+          <w:tcPr>
+            <w:tcW w:w="1275" w:type="dxa"/>
+          </w:tcPr>
+          <w:p>
+            <w:pPr>
+              <w:cnfStyle w:val="000000100000" w:firstRow="0" w:lastRow="0" w:firstColumn="0" w:lastColumn="0" w:oddVBand="0" w:evenVBand="0" w:oddHBand="1" w:evenHBand="0" w:firstRowFirstColumn="0" w:firstRowLastColumn="0" w:lastRowFirstColumn="0" w:lastRowLastColumn="0"/>
+              <w:rPr>
+                <w:rFonts w:ascii="Arial" w:hAnsi="Arial" w:cs="Arial"/>
+              </w:rPr>
+            </w:pPr>
+          </w:p>
+        </w:tc>
+        <w:tc>
+          <w:tcPr>
+            <w:tcW w:w="2694" w:type="dxa"/>
+          </w:tcPr>
+          <w:p>
+            <w:pPr>
+              <w:cnfStyle w:val="000000100000" w:firstRow="0" w:lastRow="0" w:firstColumn="0" w:lastColumn="0" w:oddVBand="0" w:evenVBand="0" w:oddHBand="1" w:evenHBand="0" w:firstRowFirstColumn="0" w:firstRowLastColumn="0" w:lastRowFirstColumn="0" w:lastRowLastColumn="0"/>
+              <w:rPr>
+                <w:rFonts w:ascii="Arial" w:hAnsi="Arial" w:cs="Arial"/>
+              </w:rPr>
+            </w:pPr>
+          </w:p>
+        </w:tc>
+      </w:tr>
+      <w:tr>
+        <w:tc>
+          <w:tcPr>
+            <w:cnfStyle w:val="001000000000" w:firstRow="0" w:lastRow="0" w:firstColumn="1" w:lastColumn="0" w:oddVBand="0" w:evenVBand="0" w:oddHBand="0" w:evenHBand="0" w:firstRowFirstColumn="0" w:firstRowLastColumn="0" w:lastRowFirstColumn="0" w:lastRowLastColumn="0"/>
+            <w:tcW w:w="4962" w:type="dxa"/>
+          </w:tcPr>
+          <w:p>
+            <w:pPr>
+              <w:rPr>
+                <w:rFonts w:ascii="Arial" w:hAnsi="Arial" w:cs="Arial"/>
+              </w:rPr>
+            </w:pPr>
+          </w:p>
+        </w:tc>
+        <w:tc>
+          <w:tcPr>
+            <w:tcW w:w="1275" w:type="dxa"/>
+          </w:tcPr>
+          <w:p>
+            <w:pPr>
+              <w:cnfStyle w:val="000000000000" w:firstRow="0" w:lastRow="0" w:firstColumn="0" w:lastColumn="0" w:oddVBand="0" w:evenVBand="0" w:oddHBand="0" w:evenHBand="0" w:firstRowFirstColumn="0" w:firstRowLastColumn="0" w:lastRowFirstColumn="0" w:lastRowLastColumn="0"/>
+              <w:rPr>
+                <w:rFonts w:ascii="Arial" w:hAnsi="Arial" w:cs="Arial"/>
+              </w:rPr>
+            </w:pPr>
+          </w:p>
+        </w:tc>
+        <w:tc>
+          <w:tcPr>
+            <w:tcW w:w="2694" w:type="dxa"/>
+          </w:tcPr>
+          <w:p>
+            <w:pPr>
+              <w:cnfStyle w:val="000000000000" w:firstRow="0" w:lastRow="0" w:firstColumn="0" w:lastColumn="0" w:oddVBand="0" w:evenVBand="0" w:oddHBand="0" w:evenHBand="0" w:firstRowFirstColumn="0" w:firstRowLastColumn="0" w:lastRowFirstColumn="0" w:lastRowLastColumn="0"/>
+              <w:rPr>
+                <w:rFonts w:ascii="Arial" w:hAnsi="Arial" w:cs="Arial"/>
+              </w:rPr>
+            </w:pPr>
+          </w:p>
+        </w:tc>
+      </w:tr>
+      <w:tr>
+        <w:trPr>
+          <w:cnfStyle w:val="000000100000" w:firstRow="0" w:lastRow="0" w:firstColumn="0" w:lastColumn="0" w:oddVBand="0" w:evenVBand="0" w:oddHBand="1" w:evenHBand="0" w:firstRowFirstColumn="0" w:firstRowLastColumn="0" w:lastRowFirstColumn="0" w:lastRowLastColumn="0"/>
+        </w:trPr>
+        <w:tc>
+          <w:tcPr>
+            <w:cnfStyle w:val="001000000000" w:firstRow="0" w:lastRow="0" w:firstColumn="1" w:lastColumn="0" w:oddVBand="0" w:evenVBand="0" w:oddHBand="0" w:evenHBand="0" w:firstRowFirstColumn="0" w:firstRowLastColumn="0" w:lastRowFirstColumn="0" w:lastRowLastColumn="0"/>
+            <w:tcW w:w="4962" w:type="dxa"/>
+          </w:tcPr>
+          <w:p>
+            <w:pPr>
+              <w:rPr>
+                <w:rFonts w:ascii="Arial" w:hAnsi="Arial" w:cs="Arial"/>
+              </w:rPr>
+            </w:pPr>
+          </w:p>
+        </w:tc>
+        <w:tc>
+          <w:tcPr>
+            <w:tcW w:w="1275" w:type="dxa"/>
+          </w:tcPr>
+          <w:p>
+            <w:pPr>
+              <w:cnfStyle w:val="000000100000" w:firstRow="0" w:lastRow="0" w:firstColumn="0" w:lastColumn="0" w:oddVBand="0" w:evenVBand="0" w:oddHBand="1" w:evenHBand="0" w:firstRowFirstColumn="0" w:firstRowLastColumn="0" w:lastRowFirstColumn="0" w:lastRowLastColumn="0"/>
+              <w:rPr>
+                <w:rFonts w:ascii="Arial" w:hAnsi="Arial" w:cs="Arial"/>
+              </w:rPr>
+            </w:pPr>
+          </w:p>
+        </w:tc>
+        <w:tc>
+          <w:tcPr>
+            <w:tcW w:w="2694" w:type="dxa"/>
+          </w:tcPr>
+          <w:p>
+            <w:pPr>
+              <w:cnfStyle w:val="000000100000" w:firstRow="0" w:lastRow="0" w:firstColumn="0" w:lastColumn="0" w:oddVBand="0" w:evenVBand="0" w:oddHBand="1" w:evenHBand="0" w:firstRowFirstColumn="0" w:firstRowLastColumn="0" w:lastRowFirstColumn="0" w:lastRowLastColumn="0"/>
+              <w:rPr>
+                <w:rFonts w:ascii="Arial" w:hAnsi="Arial" w:cs="Arial"/>
+              </w:rPr>
+            </w:pPr>
+          </w:p>
+        </w:tc>
+      </w:tr>
+      <w:tr>
+        <w:tc>
+          <w:tcPr>
+            <w:cnfStyle w:val="001000000000" w:firstRow="0" w:lastRow="0" w:firstColumn="1" w:lastColumn="0" w:oddVBand="0" w:evenVBand="0" w:oddHBand="0" w:evenHBand="0" w:firstRowFirstColumn="0" w:firstRowLastColumn="0" w:lastRowFirstColumn="0" w:lastRowLastColumn="0"/>
+            <w:tcW w:w="4962" w:type="dxa"/>
+          </w:tcPr>
+          <w:p>
+            <w:pPr>
+              <w:rPr>
+                <w:rFonts w:ascii="Arial" w:hAnsi="Arial" w:cs="Arial"/>
+              </w:rPr>
+            </w:pPr>
+          </w:p>
+        </w:tc>
+        <w:tc>
+          <w:tcPr>
+            <w:tcW w:w="1275" w:type="dxa"/>
+          </w:tcPr>
+          <w:p>
+            <w:pPr>
+              <w:cnfStyle w:val="000000000000" w:firstRow="0" w:lastRow="0" w:firstColumn="0" w:lastColumn="0" w:oddVBand="0" w:evenVBand="0" w:oddHBand="0" w:evenHBand="0" w:firstRowFirstColumn="0" w:firstRowLastColumn="0" w:lastRowFirstColumn="0" w:lastRowLastColumn="0"/>
+              <w:rPr>
+                <w:rFonts w:ascii="Arial" w:hAnsi="Arial" w:cs="Arial"/>
+              </w:rPr>
+            </w:pPr>
+          </w:p>
+        </w:tc>
+        <w:tc>
+          <w:tcPr>
+            <w:tcW w:w="2694" w:type="dxa"/>
+          </w:tcPr>
+          <w:p>
+            <w:pPr>
+              <w:cnfStyle w:val="000000000000" w:firstRow="0" w:lastRow="0" w:firstColumn="0" w:lastColumn="0" w:oddVBand="0" w:evenVBand="0" w:oddHBand="0" w:evenHBand="0" w:firstRowFirstColumn="0" w:firstRowLastColumn="0" w:lastRowFirstColumn="0" w:lastRowLastColumn="0"/>
+              <w:rPr>
+                <w:rFonts w:ascii="Arial" w:hAnsi="Arial" w:cs="Arial"/>
+              </w:rPr>
+            </w:pPr>
+          </w:p>
+        </w:tc>
+      </w:tr>
+      <w:tr>
+        <w:trPr>
+          <w:cnfStyle w:val="000000100000" w:firstRow="0" w:lastRow="0" w:firstColumn="0" w:lastColumn="0" w:oddVBand="0" w:evenVBand="0" w:oddHBand="1" w:evenHBand="0" w:firstRowFirstColumn="0" w:firstRowLastColumn="0" w:lastRowFirstColumn="0" w:lastRowLastColumn="0"/>
+        </w:trPr>
+        <w:tc>
+          <w:tcPr>
+            <w:cnfStyle w:val="001000000000" w:firstRow="0" w:lastRow="0" w:firstColumn="1" w:lastColumn="0" w:oddVBand="0" w:evenVBand="0" w:oddHBand="0" w:evenHBand="0" w:firstRowFirstColumn="0" w:firstRowLastColumn="0" w:lastRowFirstColumn="0" w:lastRowLastColumn="0"/>
+            <w:tcW w:w="4962" w:type="dxa"/>
+          </w:tcPr>
+          <w:p>
+            <w:pPr>
+              <w:rPr>
+                <w:rFonts w:ascii="Arial" w:hAnsi="Arial" w:cs="Arial"/>
+              </w:rPr>
+            </w:pPr>
+          </w:p>
+        </w:tc>
+        <w:tc>
+          <w:tcPr>
+            <w:tcW w:w="1275" w:type="dxa"/>
+          </w:tcPr>
+          <w:p>
+            <w:pPr>
+              <w:cnfStyle w:val="000000100000" w:firstRow="0" w:lastRow="0" w:firstColumn="0" w:lastColumn="0" w:oddVBand="0" w:evenVBand="0" w:oddHBand="1" w:evenHBand="0" w:firstRowFirstColumn="0" w:firstRowLastColumn="0" w:lastRowFirstColumn="0" w:lastRowLastColumn="0"/>
+              <w:rPr>
+                <w:rFonts w:ascii="Arial" w:hAnsi="Arial" w:cs="Arial"/>
+              </w:rPr>
+            </w:pPr>
+          </w:p>
+        </w:tc>
+        <w:tc>
+          <w:tcPr>
+            <w:tcW w:w="2694" w:type="dxa"/>
+          </w:tcPr>
+          <w:p>
+            <w:pPr>
+              <w:cnfStyle w:val="000000100000" w:firstRow="0" w:lastRow="0" w:firstColumn="0" w:lastColumn="0" w:oddVBand="0" w:evenVBand="0" w:oddHBand="1" w:evenHBand="0" w:firstRowFirstColumn="0" w:firstRowLastColumn="0" w:lastRowFirstColumn="0" w:lastRowLastColumn="0"/>
+              <w:rPr>
+                <w:rFonts w:ascii="Arial" w:hAnsi="Arial" w:cs="Arial"/>
+              </w:rPr>
+            </w:pPr>
+          </w:p>
+        </w:tc>
+      </w:tr>
+    </w:tbl>
+    <w:p>
+      <w:pPr>
+        <w:rPr>
+          <w:rFonts w:ascii="Arial" w:hAnsi="Arial" w:cs="Arial"/>
+        </w:rPr>
+      </w:pPr>
+    </w:p>
+    <w:p>
+      <w:pPr>
+        <w:rPr>
+          <w:rFonts w:ascii="Arial" w:hAnsi="Arial" w:cs="Arial"/>
+        </w:rPr>
+      </w:pPr>
+      <w:r>
+        <w:rPr>
+          <w:rFonts w:ascii="Arial" w:hAnsi="Arial" w:cs="Arial"/>
+        </w:rPr>
+        <w:lastRenderedPageBreak/>
+        <w:t>Reno (</w:t>
+      </w:r>
+      <w:proofErr w:type="spellStart"/>
+      <w:r>
+        <w:rPr>
+          <w:rFonts w:ascii="Arial" w:hAnsi="Arial" w:cs="Arial"/>
+        </w:rPr>
+        <w:t>vorerst</w:t>
+      </w:r>
+      <w:proofErr w:type="spellEnd"/>
+      <w:r>
+        <w:rPr>
+          <w:rFonts w:ascii="Arial" w:hAnsi="Arial" w:cs="Arial"/>
+        </w:rPr>
+        <w:t>):</w:t>
+      </w:r>
+    </w:p>
+    <w:p>
+      <w:r>
+        <w:t>Data Collection Receiver: 1</w:t>
+      </w:r>
+      <w:r>
+        <w:t>6</w:t>
+      </w:r>
+      <w:r>
+        <w:t>h</w:t>
+      </w:r>
+    </w:p>
+    <w:p>
+      <w:r>
+        <w:t xml:space="preserve">Test: </w:t>
+      </w:r>
+      <w:r>
+        <w:t>6</w:t>
+      </w:r>
+      <w:r>
+        <w:t>h</w:t>
+      </w:r>
+    </w:p>
+    <w:p>
+      <w:r>
+        <w:t>PDF Generator:</w:t>
+      </w:r>
+      <w:r>
+        <w:t xml:space="preserve"> 1</w:t>
+      </w:r>
+      <w:r>
+        <w:t>2</w:t>
+      </w:r>
+      <w:r>
+        <w:t>h</w:t>
+      </w:r>
+    </w:p>
+    <w:p>
+      <w:r>
+        <w:t xml:space="preserve">Test: </w:t>
+      </w:r>
+      <w:r>
+        <w:t>4</w:t>
+      </w:r>
+      <w:r>
+        <w:t>h</w:t>
+      </w:r>
+    </w:p>
+    <w:p>
+      <w:r>
+        <w:t xml:space="preserve">Documentation: </w:t>
+      </w:r>
+      <w:r>
+        <w:t>6</w:t>
+      </w:r>
+      <w:r>
+        <w:t>h</w:t>
       </w:r>
     </w:p>
     <w:p>
@@ -572,17 +1834,61 @@
     <w:lsdException w:name="Unresolved Mention" w:semiHidden="1" w:unhideWhenUsed="1"/>
     <w:lsdException w:name="Smart Link" w:semiHidden="1" w:unhideWhenUsed="1"/>
   </w:latentStyles>
-  <w:style w:type="paragraph" w:default="1" w:styleId="Standard">
+  <w:style w:type="paragraph" w:default="1" w:styleId="Normal">
     <w:name w:val="Normal"/>
     <w:qFormat/>
   </w:style>
-  <w:style w:type="character" w:default="1" w:styleId="Absatz-Standardschriftart">
+  <w:style w:type="paragraph" w:styleId="Heading1">
+    <w:name w:val="heading 1"/>
+    <w:basedOn w:val="Normal"/>
+    <w:next w:val="Normal"/>
+    <w:link w:val="Heading1Char"/>
+    <w:uiPriority w:val="9"/>
+    <w:qFormat/>
+    <w:rsid w:val="00E020DD"/>
+    <w:pPr>
+      <w:keepNext/>
+      <w:keepLines/>
+      <w:spacing w:before="240" w:after="0"/>
+      <w:outlineLvl w:val="0"/>
+    </w:pPr>
+    <w:rPr>
+      <w:rFonts w:asciiTheme="majorHAnsi" w:eastAsiaTheme="majorEastAsia" w:hAnsiTheme="majorHAnsi" w:cstheme="majorBidi"/>
+      <w:color w:val="2F5496" w:themeColor="accent1" w:themeShade="BF"/>
+      <w:sz w:val="32"/>
+      <w:szCs w:val="32"/>
+    </w:rPr>
+  </w:style>
+  <w:style w:type="paragraph" w:styleId="Heading3">
+    <w:name w:val="heading 3"/>
+    <w:basedOn w:val="Normal"/>
+    <w:next w:val="Normal"/>
+    <w:link w:val="Heading3Char"/>
+    <w:uiPriority w:val="9"/>
+    <w:semiHidden/>
+    <w:unhideWhenUsed/>
+    <w:qFormat/>
+    <w:rsid w:val="00FD7FC0"/>
+    <w:pPr>
+      <w:keepNext/>
+      <w:keepLines/>
+      <w:spacing w:before="40" w:after="0"/>
+      <w:outlineLvl w:val="2"/>
+    </w:pPr>
+    <w:rPr>
+      <w:rFonts w:asciiTheme="majorHAnsi" w:eastAsiaTheme="majorEastAsia" w:hAnsiTheme="majorHAnsi" w:cstheme="majorBidi"/>
+      <w:color w:val="1F3763" w:themeColor="accent1" w:themeShade="7F"/>
+      <w:sz w:val="24"/>
+      <w:szCs w:val="24"/>
+    </w:rPr>
+  </w:style>
+  <w:style w:type="character" w:default="1" w:styleId="DefaultParagraphFont">
     <w:name w:val="Default Paragraph Font"/>
     <w:uiPriority w:val="1"/>
     <w:semiHidden/>
     <w:unhideWhenUsed/>
   </w:style>
-  <w:style w:type="table" w:default="1" w:styleId="NormaleTabelle">
+  <w:style w:type="table" w:default="1" w:styleId="TableNormal">
     <w:name w:val="Normal Table"/>
     <w:uiPriority w:val="99"/>
     <w:semiHidden/>
@@ -597,11 +1903,160 @@
       </w:tblCellMar>
     </w:tblPr>
   </w:style>
-  <w:style w:type="numbering" w:default="1" w:styleId="KeineListe">
+  <w:style w:type="numbering" w:default="1" w:styleId="NoList">
     <w:name w:val="No List"/>
     <w:uiPriority w:val="99"/>
     <w:semiHidden/>
     <w:unhideWhenUsed/>
+  </w:style>
+  <w:style w:type="table" w:styleId="TableGrid">
+    <w:name w:val="Table Grid"/>
+    <w:basedOn w:val="TableNormal"/>
+    <w:uiPriority w:val="39"/>
+    <w:rsid w:val="00E020DD"/>
+    <w:pPr>
+      <w:spacing w:after="0" w:line="240" w:lineRule="auto"/>
+    </w:pPr>
+    <w:tblPr>
+      <w:tblBorders>
+        <w:top w:val="single" w:sz="4" w:space="0" w:color="auto"/>
+        <w:left w:val="single" w:sz="4" w:space="0" w:color="auto"/>
+        <w:bottom w:val="single" w:sz="4" w:space="0" w:color="auto"/>
+        <w:right w:val="single" w:sz="4" w:space="0" w:color="auto"/>
+        <w:insideH w:val="single" w:sz="4" w:space="0" w:color="auto"/>
+        <w:insideV w:val="single" w:sz="4" w:space="0" w:color="auto"/>
+      </w:tblBorders>
+    </w:tblPr>
+  </w:style>
+  <w:style w:type="table" w:styleId="GridTable2">
+    <w:name w:val="Grid Table 2"/>
+    <w:basedOn w:val="TableNormal"/>
+    <w:uiPriority w:val="47"/>
+    <w:rsid w:val="00E020DD"/>
+    <w:pPr>
+      <w:spacing w:after="0" w:line="240" w:lineRule="auto"/>
+    </w:pPr>
+    <w:tblPr>
+      <w:tblStyleRowBandSize w:val="1"/>
+      <w:tblStyleColBandSize w:val="1"/>
+      <w:tblBorders>
+        <w:top w:val="single" w:sz="2" w:space="0" w:color="666666" w:themeColor="text1" w:themeTint="99"/>
+        <w:bottom w:val="single" w:sz="2" w:space="0" w:color="666666" w:themeColor="text1" w:themeTint="99"/>
+        <w:insideH w:val="single" w:sz="2" w:space="0" w:color="666666" w:themeColor="text1" w:themeTint="99"/>
+        <w:insideV w:val="single" w:sz="2" w:space="0" w:color="666666" w:themeColor="text1" w:themeTint="99"/>
+      </w:tblBorders>
+    </w:tblPr>
+    <w:tblStylePr w:type="firstRow">
+      <w:rPr>
+        <w:b/>
+        <w:bCs/>
+      </w:rPr>
+      <w:tblPr/>
+      <w:tcPr>
+        <w:tcBorders>
+          <w:top w:val="nil"/>
+          <w:bottom w:val="single" w:sz="12" w:space="0" w:color="666666" w:themeColor="text1" w:themeTint="99"/>
+          <w:insideH w:val="nil"/>
+          <w:insideV w:val="nil"/>
+        </w:tcBorders>
+        <w:shd w:val="clear" w:color="auto" w:fill="FFFFFF" w:themeFill="background1"/>
+      </w:tcPr>
+    </w:tblStylePr>
+    <w:tblStylePr w:type="lastRow">
+      <w:rPr>
+        <w:b/>
+        <w:bCs/>
+      </w:rPr>
+      <w:tblPr/>
+      <w:tcPr>
+        <w:tcBorders>
+          <w:top w:val="double" w:sz="2" w:space="0" w:color="666666" w:themeColor="text1" w:themeTint="99"/>
+          <w:bottom w:val="nil"/>
+          <w:insideH w:val="nil"/>
+          <w:insideV w:val="nil"/>
+        </w:tcBorders>
+        <w:shd w:val="clear" w:color="auto" w:fill="FFFFFF" w:themeFill="background1"/>
+      </w:tcPr>
+    </w:tblStylePr>
+    <w:tblStylePr w:type="firstCol">
+      <w:rPr>
+        <w:b/>
+        <w:bCs/>
+      </w:rPr>
+    </w:tblStylePr>
+    <w:tblStylePr w:type="lastCol">
+      <w:rPr>
+        <w:b/>
+        <w:bCs/>
+      </w:rPr>
+    </w:tblStylePr>
+    <w:tblStylePr w:type="band1Vert">
+      <w:tblPr/>
+      <w:tcPr>
+        <w:shd w:val="clear" w:color="auto" w:fill="CCCCCC" w:themeFill="text1" w:themeFillTint="33"/>
+      </w:tcPr>
+    </w:tblStylePr>
+    <w:tblStylePr w:type="band1Horz">
+      <w:tblPr/>
+      <w:tcPr>
+        <w:shd w:val="clear" w:color="auto" w:fill="CCCCCC" w:themeFill="text1" w:themeFillTint="33"/>
+      </w:tcPr>
+    </w:tblStylePr>
+  </w:style>
+  <w:style w:type="character" w:customStyle="1" w:styleId="Heading1Char">
+    <w:name w:val="Heading 1 Char"/>
+    <w:basedOn w:val="DefaultParagraphFont"/>
+    <w:link w:val="Heading1"/>
+    <w:uiPriority w:val="9"/>
+    <w:rsid w:val="00E020DD"/>
+    <w:rPr>
+      <w:rFonts w:asciiTheme="majorHAnsi" w:eastAsiaTheme="majorEastAsia" w:hAnsiTheme="majorHAnsi" w:cstheme="majorBidi"/>
+      <w:color w:val="2F5496" w:themeColor="accent1" w:themeShade="BF"/>
+      <w:sz w:val="32"/>
+      <w:szCs w:val="32"/>
+    </w:rPr>
+  </w:style>
+  <w:style w:type="character" w:styleId="Hyperlink">
+    <w:name w:val="Hyperlink"/>
+    <w:basedOn w:val="DefaultParagraphFont"/>
+    <w:uiPriority w:val="99"/>
+    <w:unhideWhenUsed/>
+    <w:rsid w:val="00E020DD"/>
+    <w:rPr>
+      <w:color w:val="0563C1" w:themeColor="hyperlink"/>
+      <w:u w:val="single"/>
+    </w:rPr>
+  </w:style>
+  <w:style w:type="character" w:styleId="UnresolvedMention">
+    <w:name w:val="Unresolved Mention"/>
+    <w:basedOn w:val="DefaultParagraphFont"/>
+    <w:uiPriority w:val="99"/>
+    <w:semiHidden/>
+    <w:unhideWhenUsed/>
+    <w:rsid w:val="00E020DD"/>
+    <w:rPr>
+      <w:color w:val="605E5C"/>
+      <w:shd w:val="clear" w:color="auto" w:fill="E1DFDD"/>
+    </w:rPr>
+  </w:style>
+  <w:style w:type="character" w:customStyle="1" w:styleId="Heading3Char">
+    <w:name w:val="Heading 3 Char"/>
+    <w:basedOn w:val="DefaultParagraphFont"/>
+    <w:link w:val="Heading3"/>
+    <w:uiPriority w:val="9"/>
+    <w:semiHidden/>
+    <w:rsid w:val="00FD7FC0"/>
+    <w:rPr>
+      <w:rFonts w:asciiTheme="majorHAnsi" w:eastAsiaTheme="majorEastAsia" w:hAnsiTheme="majorHAnsi" w:cstheme="majorBidi"/>
+      <w:color w:val="1F3763" w:themeColor="accent1" w:themeShade="7F"/>
+      <w:sz w:val="24"/>
+      <w:szCs w:val="24"/>
+    </w:rPr>
+  </w:style>
+  <w:style w:type="character" w:customStyle="1" w:styleId="hgkelc">
+    <w:name w:val="hgkelc"/>
+    <w:basedOn w:val="DefaultParagraphFont"/>
+    <w:rsid w:val="00A341D9"/>
   </w:style>
 </w:styles>
 </file>

</xml_diff>

<commit_message>
i should be finished with all my code and most of my documentation
</commit_message>
<xml_diff>
--- a/Dokumentation.docx
+++ b/Dokumentation.docx
@@ -25,7 +25,7 @@
     </w:p>
     <w:p>
       <w:pPr>
-        <w:pStyle w:val="Heading1"/>
+        <w:pStyle w:val="berschrift1"/>
       </w:pPr>
       <w:r>
         <w:t>GitHub-Link</w:t>
@@ -44,14 +44,12 @@
     <w:p/>
     <w:p>
       <w:pPr>
-        <w:pStyle w:val="Heading1"/>
+        <w:pStyle w:val="berschrift1"/>
       </w:pPr>
       <w:r>
         <w:t>Software Architecture</w:t>
       </w:r>
     </w:p>
-    <w:p/>
-    <w:p/>
     <w:p/>
     <w:p>
       <w:pPr>
@@ -107,50 +105,64 @@
         <w:rPr>
           <w:rFonts w:ascii="Arial" w:hAnsi="Arial" w:cs="Arial"/>
         </w:rPr>
-        <w:t xml:space="preserve"> via an HTTP request (GET). The program then sends the data read from the Rabbit MQ stream ECHO_IN_QUEUE_ID. </w:t>
-      </w:r>
-    </w:p>
-    <w:p>
-      <w:pPr>
-        <w:rPr>
-          <w:rFonts w:ascii="Arial" w:hAnsi="Arial" w:cs="Arial"/>
-        </w:rPr>
-      </w:pPr>
-      <w:r>
-        <w:rPr>
-          <w:rFonts w:ascii="Arial" w:hAnsi="Arial" w:cs="Arial"/>
-        </w:rPr>
-        <w:t xml:space="preserve">The </w:t>
-      </w:r>
-      <w:r>
-        <w:rPr>
-          <w:rFonts w:ascii="Arial" w:hAnsi="Arial" w:cs="Arial"/>
-        </w:rPr>
-        <w:t>data</w:t>
-      </w:r>
-      <w:r>
-        <w:rPr>
-          <w:rFonts w:ascii="Arial" w:hAnsi="Arial" w:cs="Arial"/>
-        </w:rPr>
-        <w:t xml:space="preserve"> read into the ECHO_IN_QUEUE_ID is then </w:t>
-      </w:r>
-      <w:r>
-        <w:rPr>
-          <w:rFonts w:ascii="Arial" w:hAnsi="Arial" w:cs="Arial"/>
-        </w:rPr>
-        <w:t>taken</w:t>
-      </w:r>
-      <w:r>
-        <w:rPr>
-          <w:rFonts w:ascii="Arial" w:hAnsi="Arial" w:cs="Arial"/>
-        </w:rPr>
-        <w:t xml:space="preserve"> by the </w:t>
+        <w:t xml:space="preserve"> via an HTTP request (</w:t>
+      </w:r>
+      <w:r>
+        <w:rPr>
+          <w:rFonts w:ascii="Arial" w:hAnsi="Arial" w:cs="Arial"/>
+        </w:rPr>
+        <w:t>POST</w:t>
+      </w:r>
+      <w:r>
+        <w:rPr>
+          <w:rFonts w:ascii="Arial" w:hAnsi="Arial" w:cs="Arial"/>
+        </w:rPr>
+        <w:t xml:space="preserve">). The program then sends the data read from the Rabbit MQ stream ECHO_IN_QUEUE_ID. </w:t>
+      </w:r>
+      <w:r>
+        <w:rPr>
+          <w:rFonts w:ascii="Arial" w:hAnsi="Arial" w:cs="Arial"/>
+        </w:rPr>
+        <w:t xml:space="preserve">After a specified amount of time the Spring Boot App receives a GET request from the Java FX interface. When this method is called is first checks if the </w:t>
+      </w:r>
+      <w:r>
+        <w:rPr>
+          <w:rFonts w:ascii="Arial" w:hAnsi="Arial" w:cs="Arial"/>
+        </w:rPr>
+        <w:t>file Storage directory has the wanted file. If it exists the path is passed on. If it is not in the wanted directory the program returns a 404 message showing the file is not found.</w:t>
+      </w:r>
+    </w:p>
+    <w:p>
+      <w:pPr>
+        <w:rPr>
+          <w:rFonts w:ascii="Arial" w:hAnsi="Arial" w:cs="Arial"/>
+        </w:rPr>
+      </w:pPr>
+    </w:p>
+    <w:p>
+      <w:pPr>
+        <w:pStyle w:val="StandardWeb"/>
+        <w:rPr>
+          <w:rFonts w:ascii="Arial" w:hAnsi="Arial" w:cs="Arial"/>
+          <w:sz w:val="22"/>
+          <w:szCs w:val="22"/>
+        </w:rPr>
+      </w:pPr>
+      <w:r>
+        <w:rPr>
+          <w:rFonts w:ascii="Arial" w:hAnsi="Arial" w:cs="Arial"/>
+          <w:sz w:val="22"/>
+          <w:szCs w:val="22"/>
+        </w:rPr>
+        <w:t xml:space="preserve">The data read into the ECHO_IN_QUEUE_ID is then taken by the </w:t>
       </w:r>
       <w:r>
         <w:rPr>
           <w:rFonts w:ascii="Arial" w:hAnsi="Arial" w:cs="Arial"/>
           <w:b/>
           <w:bCs/>
+          <w:sz w:val="22"/>
+          <w:szCs w:val="22"/>
         </w:rPr>
         <w:t xml:space="preserve">Data Collection </w:t>
       </w:r>
@@ -159,6 +171,8 @@
           <w:rFonts w:ascii="Arial" w:hAnsi="Arial" w:cs="Arial"/>
           <w:b/>
           <w:bCs/>
+          <w:sz w:val="22"/>
+          <w:szCs w:val="22"/>
         </w:rPr>
         <w:t>D</w:t>
       </w:r>
@@ -167,117 +181,98 @@
           <w:rFonts w:ascii="Arial" w:hAnsi="Arial" w:cs="Arial"/>
           <w:b/>
           <w:bCs/>
+          <w:sz w:val="22"/>
+          <w:szCs w:val="22"/>
         </w:rPr>
         <w:t>ispatcher</w:t>
       </w:r>
       <w:r>
         <w:rPr>
           <w:rFonts w:ascii="Arial" w:hAnsi="Arial" w:cs="Arial"/>
-        </w:rPr>
-        <w:t xml:space="preserve">. This dispatcher is connected to a database, which contains the URL as well as the longitude and latitude values of </w:t>
-      </w:r>
-      <w:r>
-        <w:rPr>
-          <w:rFonts w:ascii="Arial" w:hAnsi="Arial" w:cs="Arial"/>
-        </w:rPr>
-        <w:t>each current</w:t>
-      </w:r>
-      <w:r>
-        <w:rPr>
-          <w:rFonts w:ascii="Arial" w:hAnsi="Arial" w:cs="Arial"/>
-        </w:rPr>
-        <w:t xml:space="preserve"> location</w:t>
-      </w:r>
-      <w:r>
-        <w:rPr>
-          <w:rFonts w:ascii="Arial" w:hAnsi="Arial" w:cs="Arial"/>
-        </w:rPr>
-        <w:t>. The System is concepted like this, so that if needed other stations can be easily added and the current system can be expanded. A</w:t>
-      </w:r>
-      <w:r>
-        <w:rPr>
-          <w:rFonts w:ascii="Arial" w:hAnsi="Arial" w:cs="Arial"/>
+          <w:sz w:val="22"/>
+          <w:szCs w:val="22"/>
+        </w:rPr>
+        <w:t>. This dispatcher is connected to a database, which contains the URL as well as the longitude and latitude values of each current location. The System is concepted like this, so that if needed other stations can be easily added and the current system can be expanded. A</w:t>
+      </w:r>
+      <w:r>
+        <w:rPr>
+          <w:rFonts w:ascii="Arial" w:hAnsi="Arial" w:cs="Arial"/>
+          <w:sz w:val="22"/>
+          <w:szCs w:val="22"/>
         </w:rPr>
         <w:t>n</w:t>
       </w:r>
       <w:r>
         <w:rPr>
           <w:rFonts w:ascii="Arial" w:hAnsi="Arial" w:cs="Arial"/>
-        </w:rPr>
-        <w:t xml:space="preserve"> Entity is created to extract the values for each station, which are then stored in a list. The Collection dispatcher goes through each element of the list to extract the </w:t>
-      </w:r>
-      <w:proofErr w:type="spellStart"/>
-      <w:r>
-        <w:rPr>
-          <w:rFonts w:ascii="Arial" w:hAnsi="Arial" w:cs="Arial"/>
-        </w:rPr>
-        <w:t>url</w:t>
-      </w:r>
-      <w:proofErr w:type="spellEnd"/>
-      <w:r>
-        <w:rPr>
-          <w:rFonts w:ascii="Arial" w:hAnsi="Arial" w:cs="Arial"/>
-        </w:rPr>
-        <w:t xml:space="preserve"> so that the other components can also access the necessary data. For each row in the list a new queue is defined which contains the </w:t>
-      </w:r>
-      <w:proofErr w:type="spellStart"/>
-      <w:r>
-        <w:rPr>
-          <w:rFonts w:ascii="Arial" w:hAnsi="Arial" w:cs="Arial"/>
-        </w:rPr>
-        <w:t>db-url</w:t>
-      </w:r>
-      <w:proofErr w:type="spellEnd"/>
-      <w:r>
-        <w:rPr>
-          <w:rFonts w:ascii="Arial" w:hAnsi="Arial" w:cs="Arial"/>
+          <w:sz w:val="22"/>
+          <w:szCs w:val="22"/>
+        </w:rPr>
+        <w:t xml:space="preserve"> Entity is created to extract the values for each station, which are then stored in a list. The Collection dispatcher goes through each element of the list to extract the url so that the other components can also access the necessary data. For each row in the list a new queue is defined which contains the db-url aswell as the current customer id. This is then sent to the ECHO_IN_URL_ID. Another queue is sent to the Data collection receiver, </w:t>
+      </w:r>
+      <w:r>
+        <w:rPr>
+          <w:rFonts w:ascii="Arial" w:hAnsi="Arial" w:cs="Arial"/>
+          <w:sz w:val="22"/>
+          <w:szCs w:val="22"/>
+        </w:rPr>
+        <w:t xml:space="preserve">with a message, </w:t>
+      </w:r>
+      <w:r>
+        <w:rPr>
+          <w:rFonts w:ascii="Arial" w:hAnsi="Arial" w:cs="Arial"/>
+          <w:sz w:val="22"/>
+          <w:szCs w:val="22"/>
+        </w:rPr>
+        <w:t>which</w:t>
+      </w:r>
+      <w:r>
+        <w:rPr>
+          <w:rFonts w:ascii="Arial" w:hAnsi="Arial" w:cs="Arial"/>
+          <w:sz w:val="22"/>
+          <w:szCs w:val="22"/>
+        </w:rPr>
+        <w:t xml:space="preserve"> informs that a new job has started.</w:t>
+      </w:r>
+      <w:r>
+        <w:rPr>
+          <w:rFonts w:ascii="Arial" w:hAnsi="Arial" w:cs="Arial"/>
+          <w:sz w:val="22"/>
+          <w:szCs w:val="22"/>
         </w:rPr>
         <w:t xml:space="preserve"> </w:t>
       </w:r>
-      <w:proofErr w:type="spellStart"/>
-      <w:r>
-        <w:rPr>
-          <w:rFonts w:ascii="Arial" w:hAnsi="Arial" w:cs="Arial"/>
-        </w:rPr>
-        <w:t>aswell</w:t>
-      </w:r>
-      <w:proofErr w:type="spellEnd"/>
-      <w:r>
-        <w:rPr>
-          <w:rFonts w:ascii="Arial" w:hAnsi="Arial" w:cs="Arial"/>
-        </w:rPr>
-        <w:t xml:space="preserve"> as the current customer id. This is then sent to the </w:t>
-      </w:r>
-      <w:r>
-        <w:rPr>
-          <w:rFonts w:ascii="Arial" w:hAnsi="Arial" w:cs="Arial"/>
-        </w:rPr>
-        <w:t>ECHO_IN_URL_ID</w:t>
-      </w:r>
-      <w:r>
-        <w:rPr>
-          <w:rFonts w:ascii="Arial" w:hAnsi="Arial" w:cs="Arial"/>
-        </w:rPr>
-        <w:t xml:space="preserve">. Another queue is sent to the Data collection receiver, </w:t>
-      </w:r>
-      <w:r>
-        <w:rPr>
-          <w:rFonts w:ascii="Arial" w:hAnsi="Arial" w:cs="Arial"/>
-        </w:rPr>
-        <w:t xml:space="preserve">with a message, </w:t>
-      </w:r>
-      <w:r>
-        <w:rPr>
-          <w:rFonts w:ascii="Arial" w:hAnsi="Arial" w:cs="Arial"/>
-        </w:rPr>
-        <w:t>which</w:t>
-      </w:r>
-      <w:r>
-        <w:rPr>
-          <w:rFonts w:ascii="Arial" w:hAnsi="Arial" w:cs="Arial"/>
-        </w:rPr>
-        <w:t xml:space="preserve"> informs that a new job has started.</w:t>
-      </w:r>
+      <w:r>
+        <w:rPr>
+          <w:rFonts w:ascii="Arial" w:hAnsi="Arial" w:cs="Arial"/>
+          <w:sz w:val="22"/>
+          <w:szCs w:val="22"/>
+        </w:rPr>
+        <w:t>We defined a test to check the passed variables by mocking the RabbitMQ queue and the StationRepository. The database entities are created as server entities and defined with a URL. When the mocked StationRepository calls the findAll() method to retrieve all the stations from the database, we return the predefined server entities.</w:t>
+      </w:r>
+      <w:r>
+        <w:rPr>
+          <w:rFonts w:ascii="Arial" w:hAnsi="Arial" w:cs="Arial"/>
+          <w:sz w:val="22"/>
+          <w:szCs w:val="22"/>
+        </w:rPr>
+        <w:t xml:space="preserve"> </w:t>
+      </w:r>
+      <w:r>
+        <w:rPr>
+          <w:rFonts w:ascii="Arial" w:hAnsi="Arial" w:cs="Arial"/>
+          <w:sz w:val="22"/>
+          <w:szCs w:val="22"/>
+        </w:rPr>
+        <w:t>Then, as an act, we call the sendStations function from the GetStations class (with the mocked RabbitMQ template and repository data) using a specified customer ID. After the call, we verify that the findAll() function was called and that the outputs to the ECHO_IN_URL_ID match what should be created, to ensure that our code works.</w:t>
+      </w:r>
+    </w:p>
+    <w:p>
+      <w:pPr>
+        <w:rPr>
+          <w:rFonts w:ascii="Arial" w:hAnsi="Arial" w:cs="Arial"/>
+        </w:rPr>
+      </w:pPr>
     </w:p>
     <w:p>
       <w:pPr>
@@ -335,26 +330,33 @@
         <w:rPr>
           <w:rFonts w:ascii="Arial" w:hAnsi="Arial" w:cs="Arial"/>
         </w:rPr>
-        <w:t xml:space="preserve"> is </w:t>
-      </w:r>
-    </w:p>
-    <w:p>
-      <w:pPr>
-        <w:rPr>
-          <w:rFonts w:ascii="Arial" w:hAnsi="Arial" w:cs="Arial"/>
-        </w:rPr>
-      </w:pPr>
-    </w:p>
-    <w:p>
-      <w:pPr>
-        <w:rPr>
-          <w:rFonts w:ascii="Arial" w:hAnsi="Arial" w:cs="Arial"/>
-        </w:rPr>
-      </w:pPr>
-      <w:r>
-        <w:rPr>
-          <w:rFonts w:ascii="Arial" w:hAnsi="Arial" w:cs="Arial"/>
-        </w:rPr>
+        <w:t xml:space="preserve"> </w:t>
+      </w:r>
+      <w:r>
+        <w:rPr>
+          <w:rFonts w:ascii="Arial" w:hAnsi="Arial" w:cs="Arial"/>
+        </w:rPr>
+        <w:t xml:space="preserve">consists of a DataSourceConfig, in which the different databases are defined with the url, username and password. When the incoming message from the Data collection dispatcher the customer id is extracted. The remaining string is then taken and checked which database is referenced. All values are then extracted and put into a list. For every result from the sql a new Charge Entity is defined, which consists of the id, kwh(used electricity) and the customer id. When the data is finished extracting the list is then iterated through and the kwh are summed up to build a total for each Database. This value is then passed to the Data Collection Receiver in the ECHO_OUT_QUEUE_VALUE. Furthermore the charging station is also passed on to identify which station has been used for this calculation. </w:t>
+      </w:r>
+    </w:p>
+    <w:p>
+      <w:pPr>
+        <w:rPr>
+          <w:rFonts w:ascii="Arial" w:hAnsi="Arial" w:cs="Arial"/>
+        </w:rPr>
+      </w:pPr>
+    </w:p>
+    <w:p>
+      <w:pPr>
+        <w:rPr>
+          <w:rFonts w:ascii="Arial" w:hAnsi="Arial" w:cs="Arial"/>
+        </w:rPr>
+      </w:pPr>
+      <w:r>
+        <w:rPr>
+          <w:rFonts w:ascii="Arial" w:hAnsi="Arial" w:cs="Arial"/>
+        </w:rPr>
+        <w:lastRenderedPageBreak/>
         <w:t xml:space="preserve">The </w:t>
       </w:r>
       <w:r>
@@ -499,21 +501,7 @@
         <w:rPr>
           <w:rFonts w:ascii="Arial" w:hAnsi="Arial" w:cs="Arial"/>
         </w:rPr>
-        <w:t xml:space="preserve">receives a message from the Data Collection Receiver. This message contains all the data needed for the PDF-Invoice creation except for the first- and </w:t>
-      </w:r>
-      <w:proofErr w:type="spellStart"/>
-      <w:r>
-        <w:rPr>
-          <w:rFonts w:ascii="Arial" w:hAnsi="Arial" w:cs="Arial"/>
-        </w:rPr>
-        <w:t>lastname</w:t>
-      </w:r>
-      <w:proofErr w:type="spellEnd"/>
-      <w:r>
-        <w:rPr>
-          <w:rFonts w:ascii="Arial" w:hAnsi="Arial" w:cs="Arial"/>
-        </w:rPr>
-        <w:t xml:space="preserve"> of the customer.</w:t>
+        <w:t>receives a message from the Data Collection Receiver. This message contains all the data needed for the PDF-Invoice creation except for the first- and lastname of the customer.</w:t>
       </w:r>
       <w:r>
         <w:rPr>
@@ -525,13 +513,7 @@
         <w:rPr>
           <w:rFonts w:ascii="Arial" w:hAnsi="Arial" w:cs="Arial"/>
         </w:rPr>
-        <w:t>T</w:t>
-      </w:r>
-      <w:r>
-        <w:rPr>
-          <w:rFonts w:ascii="Arial" w:hAnsi="Arial" w:cs="Arial"/>
-        </w:rPr>
-        <w:t>herefore</w:t>
+        <w:t>Therefore</w:t>
       </w:r>
       <w:r>
         <w:rPr>
@@ -551,19 +533,11 @@
         </w:rPr>
         <w:t xml:space="preserve">a </w:t>
       </w:r>
-      <w:proofErr w:type="spellStart"/>
-      <w:r>
-        <w:rPr>
-          <w:rFonts w:ascii="Arial" w:hAnsi="Arial" w:cs="Arial"/>
-        </w:rPr>
-        <w:t>CustomerEntity</w:t>
-      </w:r>
-      <w:proofErr w:type="spellEnd"/>
-      <w:r>
-        <w:rPr>
-          <w:rFonts w:ascii="Arial" w:hAnsi="Arial" w:cs="Arial"/>
-        </w:rPr>
-        <w:t xml:space="preserve"> is </w:t>
+      <w:r>
+        <w:rPr>
+          <w:rFonts w:ascii="Arial" w:hAnsi="Arial" w:cs="Arial"/>
+        </w:rPr>
+        <w:t xml:space="preserve">CustomerEntity is </w:t>
       </w:r>
       <w:r>
         <w:rPr>
@@ -595,40 +569,18 @@
         </w:rPr>
         <w:t xml:space="preserve">data of the </w:t>
       </w:r>
-      <w:proofErr w:type="spellStart"/>
-      <w:r>
-        <w:rPr>
-          <w:rFonts w:ascii="Arial" w:hAnsi="Arial" w:cs="Arial"/>
-        </w:rPr>
-        <w:t>customerdb</w:t>
-      </w:r>
-      <w:proofErr w:type="spellEnd"/>
-      <w:r>
-        <w:rPr>
-          <w:rFonts w:ascii="Arial" w:hAnsi="Arial" w:cs="Arial"/>
-        </w:rPr>
-        <w:t>-Database</w:t>
-      </w:r>
-      <w:r>
-        <w:rPr>
-          <w:rFonts w:ascii="Arial" w:hAnsi="Arial" w:cs="Arial"/>
-        </w:rPr>
-        <w:t xml:space="preserve"> </w:t>
-      </w:r>
-      <w:r>
-        <w:rPr>
-          <w:rFonts w:ascii="Arial" w:hAnsi="Arial" w:cs="Arial"/>
-        </w:rPr>
-        <w:t xml:space="preserve">to collect the first- and </w:t>
-      </w:r>
-      <w:proofErr w:type="spellStart"/>
-      <w:r>
-        <w:rPr>
-          <w:rFonts w:ascii="Arial" w:hAnsi="Arial" w:cs="Arial"/>
-        </w:rPr>
-        <w:t>lastname</w:t>
-      </w:r>
-      <w:proofErr w:type="spellEnd"/>
+      <w:r>
+        <w:rPr>
+          <w:rFonts w:ascii="Arial" w:hAnsi="Arial" w:cs="Arial"/>
+        </w:rPr>
+        <w:t>customerdb-Database</w:t>
+      </w:r>
+      <w:r>
+        <w:rPr>
+          <w:rFonts w:ascii="Arial" w:hAnsi="Arial" w:cs="Arial"/>
+        </w:rPr>
+        <w:t xml:space="preserve"> to collect the first- and lastname</w:t>
+      </w:r>
       <w:r>
         <w:rPr>
           <w:rFonts w:ascii="Arial" w:hAnsi="Arial" w:cs="Arial"/>
@@ -641,7 +593,6 @@
         </w:rPr>
         <w:t xml:space="preserve">via a </w:t>
       </w:r>
-      <w:proofErr w:type="spellStart"/>
       <w:r>
         <w:rPr>
           <w:rFonts w:ascii="Arial" w:hAnsi="Arial" w:cs="Arial"/>
@@ -652,14 +603,7 @@
         <w:rPr>
           <w:rFonts w:ascii="Arial" w:hAnsi="Arial" w:cs="Arial"/>
         </w:rPr>
-        <w:t>dbc</w:t>
-      </w:r>
-      <w:proofErr w:type="spellEnd"/>
-      <w:r>
-        <w:rPr>
-          <w:rFonts w:ascii="Arial" w:hAnsi="Arial" w:cs="Arial"/>
-        </w:rPr>
-        <w:t xml:space="preserve">-Template. </w:t>
+        <w:t xml:space="preserve">dbc-Template. </w:t>
       </w:r>
       <w:r>
         <w:rPr>
@@ -713,10 +657,9 @@
     <w:p/>
     <w:p>
       <w:pPr>
-        <w:pStyle w:val="Heading1"/>
-      </w:pPr>
-      <w:r>
-        <w:lastRenderedPageBreak/>
+        <w:pStyle w:val="berschrift1"/>
+      </w:pPr>
+      <w:r>
         <w:t>Setup/</w:t>
       </w:r>
       <w:r>
@@ -738,29 +681,27 @@
         <w:t>uide</w:t>
       </w:r>
     </w:p>
-    <w:p/>
-    <w:p/>
-    <w:p>
-      <w:pPr>
-        <w:rPr>
-          <w:rFonts w:ascii="Arial" w:hAnsi="Arial" w:cs="Arial"/>
-        </w:rPr>
-      </w:pPr>
-    </w:p>
-    <w:p>
-      <w:pPr>
-        <w:pStyle w:val="Heading1"/>
+    <w:p>
+      <w:r>
+        <w:t>The setup for this project is rather simple. At first the file should be downloaded and the files extracted to a chosen directory. The next step is to start the docker desktop app and navigate the docker-compose.yml located in the project and start all services there. Once that is completed all projects</w:t>
+      </w:r>
+      <w:r>
+        <w:t xml:space="preserve"> needs to be started. When all projects are running navigate to the JavaFX application. There a popup window should open and the customer can then Input their id into the provided field to get the invoices. </w:t>
+      </w:r>
+      <w:r>
+        <w:t>Before starting you should also check if the needed ports (8081-8085) are not being used. If needed these can be changed in the application properties of each application.</w:t>
+      </w:r>
+      <w:r>
+        <w:t xml:space="preserve"> Furthermore the ports in the Docker compose file should also be available to ensure the communication of the different files as well as the databases. Lastly it should be said, that if some projects the datasources were defined as Jdbc-template in a config file, whereas other times the databases were configured in the application properties. The Ports or urls can be changed there, as well as the password or username. This can also be said about Rabbit Mq.</w:t>
+      </w:r>
+    </w:p>
+    <w:p>
+      <w:pPr>
+        <w:pStyle w:val="berschrift1"/>
       </w:pPr>
       <w:r>
         <w:t>Unit Testing Decisions</w:t>
       </w:r>
-    </w:p>
-    <w:p>
-      <w:pPr>
-        <w:rPr>
-          <w:rFonts w:ascii="Arial" w:hAnsi="Arial" w:cs="Arial"/>
-        </w:rPr>
-      </w:pPr>
     </w:p>
     <w:p>
       <w:pPr>
@@ -776,42 +717,33 @@
           <w:b/>
           <w:bCs/>
         </w:rPr>
-        <w:t>Data Collection Receiver:</w:t>
-      </w:r>
-    </w:p>
-    <w:p>
-      <w:pPr>
-        <w:rPr>
-          <w:rFonts w:ascii="Arial" w:hAnsi="Arial" w:cs="Arial"/>
-        </w:rPr>
-      </w:pPr>
-      <w:r>
-        <w:rPr>
-          <w:rFonts w:ascii="Arial" w:hAnsi="Arial" w:cs="Arial"/>
-        </w:rPr>
-        <w:t>We decided to run the “</w:t>
-      </w:r>
-      <w:proofErr w:type="spellStart"/>
-      <w:r>
-        <w:rPr>
-          <w:rFonts w:ascii="Arial" w:hAnsi="Arial" w:cs="Arial"/>
-        </w:rPr>
-        <w:t>sendDataPdf</w:t>
-      </w:r>
-      <w:proofErr w:type="spellEnd"/>
-      <w:r>
-        <w:rPr>
-          <w:rFonts w:ascii="Arial" w:hAnsi="Arial" w:cs="Arial"/>
-        </w:rPr>
-        <w:t>” (has the data for a specific customer from a specific charging station as input) four times: Three times for every charging station of Customer 2 and one time for a different customer. Then we verify, that data would be sent to the next expected queue exactly one time (only happens, if the data for every charging station is present for the specific customer), with the expected message. Finally, we verify that the three entries of that specific customer get removed and the single entry of the different customer persists.</w:t>
-      </w:r>
-    </w:p>
-    <w:p>
-      <w:pPr>
-        <w:rPr>
-          <w:rFonts w:ascii="Arial" w:hAnsi="Arial" w:cs="Arial"/>
-        </w:rPr>
-      </w:pPr>
+        <w:t>Spring boot App</w:t>
+      </w:r>
+    </w:p>
+    <w:p>
+      <w:pPr>
+        <w:rPr>
+          <w:rFonts w:ascii="Arial" w:hAnsi="Arial" w:cs="Arial"/>
+        </w:rPr>
+      </w:pPr>
+      <w:r>
+        <w:rPr>
+          <w:rFonts w:ascii="Arial" w:hAnsi="Arial" w:cs="Arial"/>
+        </w:rPr>
+        <w:t>We coded 3 tests in the Springboot App to check all the functionality. The fist test checks if the the methode “</w:t>
+      </w:r>
+      <w:r>
+        <w:rPr>
+          <w:rFonts w:ascii="Arial" w:hAnsi="Arial" w:cs="Arial"/>
+        </w:rPr>
+        <w:t>getCustomer</w:t>
+      </w:r>
+      <w:r>
+        <w:rPr>
+          <w:rFonts w:ascii="Arial" w:hAnsi="Arial" w:cs="Arial"/>
+        </w:rPr>
+        <w:t>” works and send the incoming customer id to the fitting Rabbit Mq stream so that the PDF file is created correctly. The other 2 tests check if the “send Invoice” function works correctly. One of the 2 tests checks if the right path is passed when on exists. The second one checks if a 404 Error is passed when the Document is not found.</w:t>
+      </w:r>
     </w:p>
     <w:p>
       <w:pPr>
@@ -827,6 +759,162 @@
           <w:b/>
           <w:bCs/>
         </w:rPr>
+        <w:t>Data Collection Dispatcher</w:t>
+      </w:r>
+    </w:p>
+    <w:p>
+      <w:pPr>
+        <w:rPr>
+          <w:rFonts w:ascii="Arial" w:hAnsi="Arial" w:cs="Arial"/>
+        </w:rPr>
+      </w:pPr>
+      <w:r>
+        <w:rPr>
+          <w:rFonts w:ascii="Arial" w:hAnsi="Arial" w:cs="Arial"/>
+        </w:rPr>
+        <w:t>We decided to write a test</w:t>
+      </w:r>
+      <w:r>
+        <w:rPr>
+          <w:rFonts w:ascii="Arial" w:hAnsi="Arial" w:cs="Arial"/>
+        </w:rPr>
+        <w:t xml:space="preserve"> for the </w:t>
+      </w:r>
+      <w:r>
+        <w:rPr>
+          <w:rFonts w:ascii="Arial" w:hAnsi="Arial" w:cs="Arial"/>
+        </w:rPr>
+        <w:t xml:space="preserve">class “GetStations”. The unit test that we wrote mocks the StationRepository (the connection to the db) and injects the mock into </w:t>
+      </w:r>
+      <w:r>
+        <w:rPr>
+          <w:rFonts w:ascii="Arial" w:hAnsi="Arial" w:cs="Arial"/>
+        </w:rPr>
+        <w:t>the</w:t>
+      </w:r>
+      <w:r>
+        <w:rPr>
+          <w:rFonts w:ascii="Arial" w:hAnsi="Arial" w:cs="Arial"/>
+        </w:rPr>
+        <w:t xml:space="preserve"> class, as</w:t>
+      </w:r>
+      <w:r>
+        <w:rPr>
+          <w:rFonts w:ascii="Arial" w:hAnsi="Arial" w:cs="Arial"/>
+        </w:rPr>
+        <w:t xml:space="preserve"> </w:t>
+      </w:r>
+      <w:r>
+        <w:rPr>
+          <w:rFonts w:ascii="Arial" w:hAnsi="Arial" w:cs="Arial"/>
+        </w:rPr>
+        <w:t>well as the mocked rabbitMq Template. We chose to write this test, to ensure that the created class actually passes all the wanted data to the Station Data Collector</w:t>
+      </w:r>
+      <w:r>
+        <w:rPr>
+          <w:rFonts w:ascii="Arial" w:hAnsi="Arial" w:cs="Arial"/>
+        </w:rPr>
+        <w:t>.</w:t>
+      </w:r>
+    </w:p>
+    <w:p>
+      <w:pPr>
+        <w:rPr>
+          <w:rFonts w:ascii="Arial" w:hAnsi="Arial" w:cs="Arial"/>
+        </w:rPr>
+      </w:pPr>
+      <w:r>
+        <w:rPr>
+          <w:rFonts w:ascii="Arial" w:hAnsi="Arial" w:cs="Arial"/>
+          <w:b/>
+          <w:bCs/>
+        </w:rPr>
+        <w:lastRenderedPageBreak/>
+        <w:t>Station Data Collector</w:t>
+      </w:r>
+      <w:r>
+        <w:rPr>
+          <w:rFonts w:ascii="Arial" w:hAnsi="Arial" w:cs="Arial"/>
+        </w:rPr>
+        <w:t>:</w:t>
+      </w:r>
+    </w:p>
+    <w:p>
+      <w:pPr>
+        <w:rPr>
+          <w:rFonts w:ascii="Arial" w:hAnsi="Arial" w:cs="Arial"/>
+        </w:rPr>
+      </w:pPr>
+      <w:r>
+        <w:rPr>
+          <w:rFonts w:ascii="Arial" w:hAnsi="Arial" w:cs="Arial"/>
+        </w:rPr>
+        <w:t xml:space="preserve">Three test were chosen to be implemented here. All of them test the connection to another db with different amount to also check if the sum is correctly calculated. This can be controlled by mocking the JDBC-Templates and returning a List of ChargeEntities. Furthermore we also check if the calculated price is correctly passed on to the </w:t>
+      </w:r>
+      <w:r>
+        <w:rPr>
+          <w:rFonts w:ascii="Arial" w:hAnsi="Arial" w:cs="Arial"/>
+        </w:rPr>
+        <w:t>ECHO_OUT_QUEUE_VALUE</w:t>
+      </w:r>
+      <w:r>
+        <w:rPr>
+          <w:rFonts w:ascii="Arial" w:hAnsi="Arial" w:cs="Arial"/>
+        </w:rPr>
+        <w:t xml:space="preserve"> with the sum, customer id and the id of the station to properly identify which station it came from and keep track of them.</w:t>
+      </w:r>
+    </w:p>
+    <w:p>
+      <w:pPr>
+        <w:rPr>
+          <w:rFonts w:ascii="Arial" w:hAnsi="Arial" w:cs="Arial"/>
+          <w:b/>
+          <w:bCs/>
+        </w:rPr>
+      </w:pPr>
+      <w:r>
+        <w:rPr>
+          <w:rFonts w:ascii="Arial" w:hAnsi="Arial" w:cs="Arial"/>
+          <w:b/>
+          <w:bCs/>
+        </w:rPr>
+        <w:t>Data Collection Receiver:</w:t>
+      </w:r>
+    </w:p>
+    <w:p>
+      <w:pPr>
+        <w:rPr>
+          <w:rFonts w:ascii="Arial" w:hAnsi="Arial" w:cs="Arial"/>
+        </w:rPr>
+      </w:pPr>
+      <w:r>
+        <w:rPr>
+          <w:rFonts w:ascii="Arial" w:hAnsi="Arial" w:cs="Arial"/>
+        </w:rPr>
+        <w:t>We decided to run the “sendDataPdf” (has the data for a specific customer from a specific charging station as input) four times: Three times for every charging station of Customer 2 and one time for a different customer. Then we verify, that data would be sent to the next expected queue exactly one time (only happens, if the data for every charging station is present for the specific customer), with the expected message. Finally, we verify that the three entries of that specific customer get removed and the single entry of the different customer persists.</w:t>
+      </w:r>
+    </w:p>
+    <w:p>
+      <w:pPr>
+        <w:rPr>
+          <w:rFonts w:ascii="Arial" w:hAnsi="Arial" w:cs="Arial"/>
+        </w:rPr>
+      </w:pPr>
+    </w:p>
+    <w:p>
+      <w:pPr>
+        <w:rPr>
+          <w:rFonts w:ascii="Arial" w:hAnsi="Arial" w:cs="Arial"/>
+          <w:b/>
+          <w:bCs/>
+        </w:rPr>
+      </w:pPr>
+      <w:r>
+        <w:rPr>
+          <w:rFonts w:ascii="Arial" w:hAnsi="Arial" w:cs="Arial"/>
+          <w:b/>
+          <w:bCs/>
+        </w:rPr>
         <w:t>PDF Generator:</w:t>
       </w:r>
     </w:p>
@@ -854,19 +942,11 @@
         </w:rPr>
         <w:t xml:space="preserve">database via the </w:t>
       </w:r>
-      <w:proofErr w:type="spellStart"/>
-      <w:r>
-        <w:rPr>
-          <w:rFonts w:ascii="Arial" w:hAnsi="Arial" w:cs="Arial"/>
-        </w:rPr>
-        <w:t>Jdbc</w:t>
-      </w:r>
-      <w:proofErr w:type="spellEnd"/>
-      <w:r>
-        <w:rPr>
-          <w:rFonts w:ascii="Arial" w:hAnsi="Arial" w:cs="Arial"/>
-        </w:rPr>
-        <w:t>-Template</w:t>
+      <w:r>
+        <w:rPr>
+          <w:rFonts w:ascii="Arial" w:hAnsi="Arial" w:cs="Arial"/>
+        </w:rPr>
+        <w:t>Jdbc-Template</w:t>
       </w:r>
       <w:r>
         <w:rPr>
@@ -909,7 +989,7 @@
     </w:p>
     <w:p>
       <w:pPr>
-        <w:pStyle w:val="Heading1"/>
+        <w:pStyle w:val="berschrift1"/>
       </w:pPr>
       <w:r>
         <w:t>Lessons Learned</w:t>
@@ -938,7 +1018,7 @@
     </w:p>
     <w:p>
       <w:pPr>
-        <w:pStyle w:val="Heading1"/>
+        <w:pStyle w:val="berschrift1"/>
       </w:pPr>
       <w:r>
         <w:t>Tracked Time</w:t>
@@ -953,7 +1033,7 @@
     </w:p>
     <w:tbl>
       <w:tblPr>
-        <w:tblStyle w:val="GridTable2"/>
+        <w:tblStyle w:val="Gitternetztabelle2"/>
         <w:tblW w:w="8931" w:type="dxa"/>
         <w:tblLook w:val="04A0" w:firstRow="1" w:lastRow="0" w:firstColumn="1" w:lastColumn="0" w:noHBand="0" w:noVBand="1"/>
       </w:tblPr>
@@ -1042,6 +1122,12 @@
                 <w:rFonts w:ascii="Arial" w:hAnsi="Arial" w:cs="Arial"/>
               </w:rPr>
             </w:pPr>
+            <w:r>
+              <w:rPr>
+                <w:rFonts w:ascii="Arial" w:hAnsi="Arial" w:cs="Arial"/>
+              </w:rPr>
+              <w:t>Create project structure</w:t>
+            </w:r>
           </w:p>
         </w:tc>
         <w:tc>
@@ -1055,6 +1141,12 @@
                 <w:rFonts w:ascii="Arial" w:hAnsi="Arial" w:cs="Arial"/>
               </w:rPr>
             </w:pPr>
+            <w:r>
+              <w:rPr>
+                <w:rFonts w:ascii="Arial" w:hAnsi="Arial" w:cs="Arial"/>
+              </w:rPr>
+              <w:t>1</w:t>
+            </w:r>
           </w:p>
         </w:tc>
         <w:tc>
@@ -1068,6 +1160,326 @@
                 <w:rFonts w:ascii="Arial" w:hAnsi="Arial" w:cs="Arial"/>
               </w:rPr>
             </w:pPr>
+            <w:r>
+              <w:rPr>
+                <w:rFonts w:ascii="Arial" w:hAnsi="Arial" w:cs="Arial"/>
+              </w:rPr>
+              <w:t>Alexander Hickelsberger</w:t>
+            </w:r>
+          </w:p>
+        </w:tc>
+      </w:tr>
+      <w:tr>
+        <w:tc>
+          <w:tcPr>
+            <w:cnfStyle w:val="001000000000" w:firstRow="0" w:lastRow="0" w:firstColumn="1" w:lastColumn="0" w:oddVBand="0" w:evenVBand="0" w:oddHBand="0" w:evenHBand="0" w:firstRowFirstColumn="0" w:firstRowLastColumn="0" w:lastRowFirstColumn="0" w:lastRowLastColumn="0"/>
+            <w:tcW w:w="4962" w:type="dxa"/>
+          </w:tcPr>
+          <w:p>
+            <w:pPr>
+              <w:rPr>
+                <w:rFonts w:ascii="Arial" w:hAnsi="Arial" w:cs="Arial"/>
+              </w:rPr>
+            </w:pPr>
+            <w:r>
+              <w:rPr>
+                <w:rFonts w:ascii="Arial" w:hAnsi="Arial" w:cs="Arial"/>
+              </w:rPr>
+              <w:t xml:space="preserve">Code </w:t>
+            </w:r>
+            <w:r>
+              <w:rPr>
+                <w:rFonts w:ascii="Arial" w:hAnsi="Arial" w:cs="Arial"/>
+              </w:rPr>
+              <w:t>Spring</w:t>
+            </w:r>
+            <w:r>
+              <w:rPr>
+                <w:rFonts w:ascii="Arial" w:hAnsi="Arial" w:cs="Arial"/>
+              </w:rPr>
+              <w:t xml:space="preserve"> </w:t>
+            </w:r>
+            <w:r>
+              <w:rPr>
+                <w:rFonts w:ascii="Arial" w:hAnsi="Arial" w:cs="Arial"/>
+              </w:rPr>
+              <w:t>boot</w:t>
+            </w:r>
+            <w:r>
+              <w:rPr>
+                <w:rFonts w:ascii="Arial" w:hAnsi="Arial" w:cs="Arial"/>
+              </w:rPr>
+              <w:t xml:space="preserve"> </w:t>
+            </w:r>
+            <w:r>
+              <w:rPr>
+                <w:rFonts w:ascii="Arial" w:hAnsi="Arial" w:cs="Arial"/>
+              </w:rPr>
+              <w:t>App</w:t>
+            </w:r>
+            <w:r>
+              <w:rPr>
+                <w:rFonts w:ascii="Arial" w:hAnsi="Arial" w:cs="Arial"/>
+              </w:rPr>
+              <w:t xml:space="preserve"> </w:t>
+            </w:r>
+          </w:p>
+        </w:tc>
+        <w:tc>
+          <w:tcPr>
+            <w:tcW w:w="1275" w:type="dxa"/>
+          </w:tcPr>
+          <w:p>
+            <w:pPr>
+              <w:cnfStyle w:val="000000000000" w:firstRow="0" w:lastRow="0" w:firstColumn="0" w:lastColumn="0" w:oddVBand="0" w:evenVBand="0" w:oddHBand="0" w:evenHBand="0" w:firstRowFirstColumn="0" w:firstRowLastColumn="0" w:lastRowFirstColumn="0" w:lastRowLastColumn="0"/>
+              <w:rPr>
+                <w:rFonts w:ascii="Arial" w:hAnsi="Arial" w:cs="Arial"/>
+              </w:rPr>
+            </w:pPr>
+            <w:r>
+              <w:rPr>
+                <w:rFonts w:ascii="Arial" w:hAnsi="Arial" w:cs="Arial"/>
+              </w:rPr>
+              <w:t>3</w:t>
+            </w:r>
+          </w:p>
+        </w:tc>
+        <w:tc>
+          <w:tcPr>
+            <w:tcW w:w="2694" w:type="dxa"/>
+          </w:tcPr>
+          <w:p>
+            <w:pPr>
+              <w:cnfStyle w:val="000000000000" w:firstRow="0" w:lastRow="0" w:firstColumn="0" w:lastColumn="0" w:oddVBand="0" w:evenVBand="0" w:oddHBand="0" w:evenHBand="0" w:firstRowFirstColumn="0" w:firstRowLastColumn="0" w:lastRowFirstColumn="0" w:lastRowLastColumn="0"/>
+              <w:rPr>
+                <w:rFonts w:ascii="Arial" w:hAnsi="Arial" w:cs="Arial"/>
+              </w:rPr>
+            </w:pPr>
+            <w:r>
+              <w:rPr>
+                <w:rFonts w:ascii="Arial" w:hAnsi="Arial" w:cs="Arial"/>
+              </w:rPr>
+              <w:t>Alexander Hickelsberger</w:t>
+            </w:r>
+          </w:p>
+        </w:tc>
+      </w:tr>
+      <w:tr>
+        <w:trPr>
+          <w:cnfStyle w:val="000000100000" w:firstRow="0" w:lastRow="0" w:firstColumn="0" w:lastColumn="0" w:oddVBand="0" w:evenVBand="0" w:oddHBand="1" w:evenHBand="0" w:firstRowFirstColumn="0" w:firstRowLastColumn="0" w:lastRowFirstColumn="0" w:lastRowLastColumn="0"/>
+        </w:trPr>
+        <w:tc>
+          <w:tcPr>
+            <w:cnfStyle w:val="001000000000" w:firstRow="0" w:lastRow="0" w:firstColumn="1" w:lastColumn="0" w:oddVBand="0" w:evenVBand="0" w:oddHBand="0" w:evenHBand="0" w:firstRowFirstColumn="0" w:firstRowLastColumn="0" w:lastRowFirstColumn="0" w:lastRowLastColumn="0"/>
+            <w:tcW w:w="4962" w:type="dxa"/>
+          </w:tcPr>
+          <w:p>
+            <w:pPr>
+              <w:rPr>
+                <w:rFonts w:ascii="Arial" w:hAnsi="Arial" w:cs="Arial"/>
+              </w:rPr>
+            </w:pPr>
+            <w:r>
+              <w:rPr>
+                <w:rFonts w:ascii="Arial" w:hAnsi="Arial" w:cs="Arial"/>
+              </w:rPr>
+              <w:t xml:space="preserve">Code </w:t>
+            </w:r>
+            <w:r>
+              <w:rPr>
+                <w:rFonts w:ascii="Arial" w:hAnsi="Arial" w:cs="Arial"/>
+              </w:rPr>
+              <w:t>Station Data Collector</w:t>
+            </w:r>
+            <w:r>
+              <w:rPr>
+                <w:rFonts w:ascii="Arial" w:hAnsi="Arial" w:cs="Arial"/>
+              </w:rPr>
+              <w:t xml:space="preserve"> </w:t>
+            </w:r>
+            <w:r>
+              <w:rPr>
+                <w:rFonts w:ascii="Arial" w:hAnsi="Arial" w:cs="Arial"/>
+              </w:rPr>
+              <w:t>with tests</w:t>
+            </w:r>
+          </w:p>
+        </w:tc>
+        <w:tc>
+          <w:tcPr>
+            <w:tcW w:w="1275" w:type="dxa"/>
+          </w:tcPr>
+          <w:p>
+            <w:pPr>
+              <w:cnfStyle w:val="000000100000" w:firstRow="0" w:lastRow="0" w:firstColumn="0" w:lastColumn="0" w:oddVBand="0" w:evenVBand="0" w:oddHBand="1" w:evenHBand="0" w:firstRowFirstColumn="0" w:firstRowLastColumn="0" w:lastRowFirstColumn="0" w:lastRowLastColumn="0"/>
+              <w:rPr>
+                <w:rFonts w:ascii="Arial" w:hAnsi="Arial" w:cs="Arial"/>
+              </w:rPr>
+            </w:pPr>
+            <w:r>
+              <w:rPr>
+                <w:rFonts w:ascii="Arial" w:hAnsi="Arial" w:cs="Arial"/>
+              </w:rPr>
+              <w:t>15</w:t>
+            </w:r>
+          </w:p>
+        </w:tc>
+        <w:tc>
+          <w:tcPr>
+            <w:tcW w:w="2694" w:type="dxa"/>
+          </w:tcPr>
+          <w:p>
+            <w:pPr>
+              <w:cnfStyle w:val="000000100000" w:firstRow="0" w:lastRow="0" w:firstColumn="0" w:lastColumn="0" w:oddVBand="0" w:evenVBand="0" w:oddHBand="1" w:evenHBand="0" w:firstRowFirstColumn="0" w:firstRowLastColumn="0" w:lastRowFirstColumn="0" w:lastRowLastColumn="0"/>
+              <w:rPr>
+                <w:rFonts w:ascii="Arial" w:hAnsi="Arial" w:cs="Arial"/>
+              </w:rPr>
+            </w:pPr>
+            <w:r>
+              <w:rPr>
+                <w:rFonts w:ascii="Arial" w:hAnsi="Arial" w:cs="Arial"/>
+              </w:rPr>
+              <w:t>Alexander Hickelsberger</w:t>
+            </w:r>
+          </w:p>
+        </w:tc>
+      </w:tr>
+      <w:tr>
+        <w:tc>
+          <w:tcPr>
+            <w:cnfStyle w:val="001000000000" w:firstRow="0" w:lastRow="0" w:firstColumn="1" w:lastColumn="0" w:oddVBand="0" w:evenVBand="0" w:oddHBand="0" w:evenHBand="0" w:firstRowFirstColumn="0" w:firstRowLastColumn="0" w:lastRowFirstColumn="0" w:lastRowLastColumn="0"/>
+            <w:tcW w:w="4962" w:type="dxa"/>
+          </w:tcPr>
+          <w:p>
+            <w:pPr>
+              <w:rPr>
+                <w:rFonts w:ascii="Arial" w:hAnsi="Arial" w:cs="Arial"/>
+              </w:rPr>
+            </w:pPr>
+            <w:r>
+              <w:rPr>
+                <w:rFonts w:ascii="Arial" w:hAnsi="Arial" w:cs="Arial"/>
+              </w:rPr>
+              <w:t xml:space="preserve">Code </w:t>
+            </w:r>
+            <w:r>
+              <w:rPr>
+                <w:rFonts w:ascii="Arial" w:hAnsi="Arial" w:cs="Arial"/>
+              </w:rPr>
+              <w:t>Data Collection Dispatcher</w:t>
+            </w:r>
+            <w:r>
+              <w:rPr>
+                <w:rFonts w:ascii="Arial" w:hAnsi="Arial" w:cs="Arial"/>
+              </w:rPr>
+              <w:t xml:space="preserve"> </w:t>
+            </w:r>
+            <w:r>
+              <w:rPr>
+                <w:rFonts w:ascii="Arial" w:hAnsi="Arial" w:cs="Arial"/>
+              </w:rPr>
+              <w:t>with tests</w:t>
+            </w:r>
+          </w:p>
+        </w:tc>
+        <w:tc>
+          <w:tcPr>
+            <w:tcW w:w="1275" w:type="dxa"/>
+          </w:tcPr>
+          <w:p>
+            <w:pPr>
+              <w:cnfStyle w:val="000000000000" w:firstRow="0" w:lastRow="0" w:firstColumn="0" w:lastColumn="0" w:oddVBand="0" w:evenVBand="0" w:oddHBand="0" w:evenHBand="0" w:firstRowFirstColumn="0" w:firstRowLastColumn="0" w:lastRowFirstColumn="0" w:lastRowLastColumn="0"/>
+              <w:rPr>
+                <w:rFonts w:ascii="Arial" w:hAnsi="Arial" w:cs="Arial"/>
+              </w:rPr>
+            </w:pPr>
+            <w:r>
+              <w:rPr>
+                <w:rFonts w:ascii="Arial" w:hAnsi="Arial" w:cs="Arial"/>
+              </w:rPr>
+              <w:t>8</w:t>
+            </w:r>
+          </w:p>
+        </w:tc>
+        <w:tc>
+          <w:tcPr>
+            <w:tcW w:w="2694" w:type="dxa"/>
+          </w:tcPr>
+          <w:p>
+            <w:pPr>
+              <w:cnfStyle w:val="000000000000" w:firstRow="0" w:lastRow="0" w:firstColumn="0" w:lastColumn="0" w:oddVBand="0" w:evenVBand="0" w:oddHBand="0" w:evenHBand="0" w:firstRowFirstColumn="0" w:firstRowLastColumn="0" w:lastRowFirstColumn="0" w:lastRowLastColumn="0"/>
+              <w:rPr>
+                <w:rFonts w:ascii="Arial" w:hAnsi="Arial" w:cs="Arial"/>
+              </w:rPr>
+            </w:pPr>
+            <w:r>
+              <w:rPr>
+                <w:rFonts w:ascii="Arial" w:hAnsi="Arial" w:cs="Arial"/>
+              </w:rPr>
+              <w:t>Alexander Hickelsberger</w:t>
+            </w:r>
+          </w:p>
+        </w:tc>
+      </w:tr>
+      <w:tr>
+        <w:trPr>
+          <w:cnfStyle w:val="000000100000" w:firstRow="0" w:lastRow="0" w:firstColumn="0" w:lastColumn="0" w:oddVBand="0" w:evenVBand="0" w:oddHBand="1" w:evenHBand="0" w:firstRowFirstColumn="0" w:firstRowLastColumn="0" w:lastRowFirstColumn="0" w:lastRowLastColumn="0"/>
+        </w:trPr>
+        <w:tc>
+          <w:tcPr>
+            <w:cnfStyle w:val="001000000000" w:firstRow="0" w:lastRow="0" w:firstColumn="1" w:lastColumn="0" w:oddVBand="0" w:evenVBand="0" w:oddHBand="0" w:evenHBand="0" w:firstRowFirstColumn="0" w:firstRowLastColumn="0" w:lastRowFirstColumn="0" w:lastRowLastColumn="0"/>
+            <w:tcW w:w="4962" w:type="dxa"/>
+          </w:tcPr>
+          <w:p>
+            <w:pPr>
+              <w:rPr>
+                <w:rFonts w:ascii="Arial" w:hAnsi="Arial" w:cs="Arial"/>
+              </w:rPr>
+            </w:pPr>
+            <w:r>
+              <w:rPr>
+                <w:rFonts w:ascii="Arial" w:hAnsi="Arial" w:cs="Arial"/>
+              </w:rPr>
+              <w:t>Code tests for the Spring boot app</w:t>
+            </w:r>
+          </w:p>
+        </w:tc>
+        <w:tc>
+          <w:tcPr>
+            <w:tcW w:w="1275" w:type="dxa"/>
+          </w:tcPr>
+          <w:p>
+            <w:pPr>
+              <w:cnfStyle w:val="000000100000" w:firstRow="0" w:lastRow="0" w:firstColumn="0" w:lastColumn="0" w:oddVBand="0" w:evenVBand="0" w:oddHBand="1" w:evenHBand="0" w:firstRowFirstColumn="0" w:firstRowLastColumn="0" w:lastRowFirstColumn="0" w:lastRowLastColumn="0"/>
+              <w:rPr>
+                <w:rFonts w:ascii="Arial" w:hAnsi="Arial" w:cs="Arial"/>
+              </w:rPr>
+            </w:pPr>
+            <w:r>
+              <w:rPr>
+                <w:rFonts w:ascii="Arial" w:hAnsi="Arial" w:cs="Arial"/>
+              </w:rPr>
+              <w:t>2</w:t>
+            </w:r>
+          </w:p>
+        </w:tc>
+        <w:tc>
+          <w:tcPr>
+            <w:tcW w:w="2694" w:type="dxa"/>
+          </w:tcPr>
+          <w:p>
+            <w:pPr>
+              <w:cnfStyle w:val="000000100000" w:firstRow="0" w:lastRow="0" w:firstColumn="0" w:lastColumn="0" w:oddVBand="0" w:evenVBand="0" w:oddHBand="1" w:evenHBand="0" w:firstRowFirstColumn="0" w:firstRowLastColumn="0" w:lastRowFirstColumn="0" w:lastRowLastColumn="0"/>
+              <w:rPr>
+                <w:rFonts w:ascii="Arial" w:hAnsi="Arial" w:cs="Arial"/>
+              </w:rPr>
+            </w:pPr>
+            <w:r>
+              <w:rPr>
+                <w:rFonts w:ascii="Arial" w:hAnsi="Arial" w:cs="Arial"/>
+              </w:rPr>
+              <w:t>Alexander Hickelsberger</w:t>
+            </w:r>
           </w:p>
         </w:tc>
       </w:tr>
@@ -1197,135 +1609,6 @@
           </w:p>
         </w:tc>
       </w:tr>
-      <w:tr>
-        <w:trPr>
-          <w:cnfStyle w:val="000000100000" w:firstRow="0" w:lastRow="0" w:firstColumn="0" w:lastColumn="0" w:oddVBand="0" w:evenVBand="0" w:oddHBand="1" w:evenHBand="0" w:firstRowFirstColumn="0" w:firstRowLastColumn="0" w:lastRowFirstColumn="0" w:lastRowLastColumn="0"/>
-        </w:trPr>
-        <w:tc>
-          <w:tcPr>
-            <w:cnfStyle w:val="001000000000" w:firstRow="0" w:lastRow="0" w:firstColumn="1" w:lastColumn="0" w:oddVBand="0" w:evenVBand="0" w:oddHBand="0" w:evenHBand="0" w:firstRowFirstColumn="0" w:firstRowLastColumn="0" w:lastRowFirstColumn="0" w:lastRowLastColumn="0"/>
-            <w:tcW w:w="4962" w:type="dxa"/>
-          </w:tcPr>
-          <w:p>
-            <w:pPr>
-              <w:rPr>
-                <w:rFonts w:ascii="Arial" w:hAnsi="Arial" w:cs="Arial"/>
-              </w:rPr>
-            </w:pPr>
-          </w:p>
-        </w:tc>
-        <w:tc>
-          <w:tcPr>
-            <w:tcW w:w="1275" w:type="dxa"/>
-          </w:tcPr>
-          <w:p>
-            <w:pPr>
-              <w:cnfStyle w:val="000000100000" w:firstRow="0" w:lastRow="0" w:firstColumn="0" w:lastColumn="0" w:oddVBand="0" w:evenVBand="0" w:oddHBand="1" w:evenHBand="0" w:firstRowFirstColumn="0" w:firstRowLastColumn="0" w:lastRowFirstColumn="0" w:lastRowLastColumn="0"/>
-              <w:rPr>
-                <w:rFonts w:ascii="Arial" w:hAnsi="Arial" w:cs="Arial"/>
-              </w:rPr>
-            </w:pPr>
-          </w:p>
-        </w:tc>
-        <w:tc>
-          <w:tcPr>
-            <w:tcW w:w="2694" w:type="dxa"/>
-          </w:tcPr>
-          <w:p>
-            <w:pPr>
-              <w:cnfStyle w:val="000000100000" w:firstRow="0" w:lastRow="0" w:firstColumn="0" w:lastColumn="0" w:oddVBand="0" w:evenVBand="0" w:oddHBand="1" w:evenHBand="0" w:firstRowFirstColumn="0" w:firstRowLastColumn="0" w:lastRowFirstColumn="0" w:lastRowLastColumn="0"/>
-              <w:rPr>
-                <w:rFonts w:ascii="Arial" w:hAnsi="Arial" w:cs="Arial"/>
-              </w:rPr>
-            </w:pPr>
-          </w:p>
-        </w:tc>
-      </w:tr>
-      <w:tr>
-        <w:tc>
-          <w:tcPr>
-            <w:cnfStyle w:val="001000000000" w:firstRow="0" w:lastRow="0" w:firstColumn="1" w:lastColumn="0" w:oddVBand="0" w:evenVBand="0" w:oddHBand="0" w:evenHBand="0" w:firstRowFirstColumn="0" w:firstRowLastColumn="0" w:lastRowFirstColumn="0" w:lastRowLastColumn="0"/>
-            <w:tcW w:w="4962" w:type="dxa"/>
-          </w:tcPr>
-          <w:p>
-            <w:pPr>
-              <w:rPr>
-                <w:rFonts w:ascii="Arial" w:hAnsi="Arial" w:cs="Arial"/>
-              </w:rPr>
-            </w:pPr>
-          </w:p>
-        </w:tc>
-        <w:tc>
-          <w:tcPr>
-            <w:tcW w:w="1275" w:type="dxa"/>
-          </w:tcPr>
-          <w:p>
-            <w:pPr>
-              <w:cnfStyle w:val="000000000000" w:firstRow="0" w:lastRow="0" w:firstColumn="0" w:lastColumn="0" w:oddVBand="0" w:evenVBand="0" w:oddHBand="0" w:evenHBand="0" w:firstRowFirstColumn="0" w:firstRowLastColumn="0" w:lastRowFirstColumn="0" w:lastRowLastColumn="0"/>
-              <w:rPr>
-                <w:rFonts w:ascii="Arial" w:hAnsi="Arial" w:cs="Arial"/>
-              </w:rPr>
-            </w:pPr>
-          </w:p>
-        </w:tc>
-        <w:tc>
-          <w:tcPr>
-            <w:tcW w:w="2694" w:type="dxa"/>
-          </w:tcPr>
-          <w:p>
-            <w:pPr>
-              <w:cnfStyle w:val="000000000000" w:firstRow="0" w:lastRow="0" w:firstColumn="0" w:lastColumn="0" w:oddVBand="0" w:evenVBand="0" w:oddHBand="0" w:evenHBand="0" w:firstRowFirstColumn="0" w:firstRowLastColumn="0" w:lastRowFirstColumn="0" w:lastRowLastColumn="0"/>
-              <w:rPr>
-                <w:rFonts w:ascii="Arial" w:hAnsi="Arial" w:cs="Arial"/>
-              </w:rPr>
-            </w:pPr>
-          </w:p>
-        </w:tc>
-      </w:tr>
-      <w:tr>
-        <w:trPr>
-          <w:cnfStyle w:val="000000100000" w:firstRow="0" w:lastRow="0" w:firstColumn="0" w:lastColumn="0" w:oddVBand="0" w:evenVBand="0" w:oddHBand="1" w:evenHBand="0" w:firstRowFirstColumn="0" w:firstRowLastColumn="0" w:lastRowFirstColumn="0" w:lastRowLastColumn="0"/>
-        </w:trPr>
-        <w:tc>
-          <w:tcPr>
-            <w:cnfStyle w:val="001000000000" w:firstRow="0" w:lastRow="0" w:firstColumn="1" w:lastColumn="0" w:oddVBand="0" w:evenVBand="0" w:oddHBand="0" w:evenHBand="0" w:firstRowFirstColumn="0" w:firstRowLastColumn="0" w:lastRowFirstColumn="0" w:lastRowLastColumn="0"/>
-            <w:tcW w:w="4962" w:type="dxa"/>
-          </w:tcPr>
-          <w:p>
-            <w:pPr>
-              <w:rPr>
-                <w:rFonts w:ascii="Arial" w:hAnsi="Arial" w:cs="Arial"/>
-              </w:rPr>
-            </w:pPr>
-          </w:p>
-        </w:tc>
-        <w:tc>
-          <w:tcPr>
-            <w:tcW w:w="1275" w:type="dxa"/>
-          </w:tcPr>
-          <w:p>
-            <w:pPr>
-              <w:cnfStyle w:val="000000100000" w:firstRow="0" w:lastRow="0" w:firstColumn="0" w:lastColumn="0" w:oddVBand="0" w:evenVBand="0" w:oddHBand="1" w:evenHBand="0" w:firstRowFirstColumn="0" w:firstRowLastColumn="0" w:lastRowFirstColumn="0" w:lastRowLastColumn="0"/>
-              <w:rPr>
-                <w:rFonts w:ascii="Arial" w:hAnsi="Arial" w:cs="Arial"/>
-              </w:rPr>
-            </w:pPr>
-          </w:p>
-        </w:tc>
-        <w:tc>
-          <w:tcPr>
-            <w:tcW w:w="2694" w:type="dxa"/>
-          </w:tcPr>
-          <w:p>
-            <w:pPr>
-              <w:cnfStyle w:val="000000100000" w:firstRow="0" w:lastRow="0" w:firstColumn="0" w:lastColumn="0" w:oddVBand="0" w:evenVBand="0" w:oddHBand="1" w:evenHBand="0" w:firstRowFirstColumn="0" w:firstRowLastColumn="0" w:lastRowFirstColumn="0" w:lastRowLastColumn="0"/>
-              <w:rPr>
-                <w:rFonts w:ascii="Arial" w:hAnsi="Arial" w:cs="Arial"/>
-              </w:rPr>
-            </w:pPr>
-          </w:p>
-        </w:tc>
-      </w:tr>
     </w:tbl>
     <w:p>
       <w:pPr>
@@ -1344,26 +1627,12 @@
         <w:rPr>
           <w:rFonts w:ascii="Arial" w:hAnsi="Arial" w:cs="Arial"/>
         </w:rPr>
+        <w:t>Reno (vorerst):</w:t>
+      </w:r>
+    </w:p>
+    <w:p>
+      <w:r>
         <w:lastRenderedPageBreak/>
-        <w:t>Reno (</w:t>
-      </w:r>
-      <w:proofErr w:type="spellStart"/>
-      <w:r>
-        <w:rPr>
-          <w:rFonts w:ascii="Arial" w:hAnsi="Arial" w:cs="Arial"/>
-        </w:rPr>
-        <w:t>vorerst</w:t>
-      </w:r>
-      <w:proofErr w:type="spellEnd"/>
-      <w:r>
-        <w:rPr>
-          <w:rFonts w:ascii="Arial" w:hAnsi="Arial" w:cs="Arial"/>
-        </w:rPr>
-        <w:t>):</w:t>
-      </w:r>
-    </w:p>
-    <w:p>
-      <w:r>
         <w:t>Data Collection Receiver: 1</w:t>
       </w:r>
       <w:r>
@@ -1410,13 +1679,27 @@
       </w:r>
     </w:p>
     <w:p>
-      <w:r>
+      <w:pPr>
+        <w:rPr>
+          <w:lang w:val="de-DE"/>
+        </w:rPr>
+      </w:pPr>
+      <w:r>
+        <w:rPr>
+          <w:lang w:val="de-DE"/>
+        </w:rPr>
         <w:t xml:space="preserve">Documentation: </w:t>
       </w:r>
       <w:r>
+        <w:rPr>
+          <w:lang w:val="de-DE"/>
+        </w:rPr>
         <w:t>6</w:t>
       </w:r>
       <w:r>
+        <w:rPr>
+          <w:lang w:val="de-DE"/>
+        </w:rPr>
         <w:t>h</w:t>
       </w:r>
     </w:p>
@@ -1424,8 +1707,54 @@
       <w:pPr>
         <w:rPr>
           <w:rFonts w:ascii="Arial" w:hAnsi="Arial" w:cs="Arial"/>
-        </w:rPr>
-      </w:pPr>
+          <w:lang w:val="de-DE"/>
+        </w:rPr>
+      </w:pPr>
+      <w:r>
+        <w:rPr>
+          <w:rFonts w:ascii="Arial" w:hAnsi="Arial" w:cs="Arial"/>
+          <w:lang w:val="de-DE"/>
+        </w:rPr>
+        <w:t>Alexander(vorerst)</w:t>
+      </w:r>
+    </w:p>
+    <w:p>
+      <w:pPr>
+        <w:rPr>
+          <w:rFonts w:ascii="Arial" w:hAnsi="Arial" w:cs="Arial"/>
+        </w:rPr>
+      </w:pPr>
+      <w:r>
+        <w:rPr>
+          <w:rFonts w:ascii="Arial" w:hAnsi="Arial" w:cs="Arial"/>
+        </w:rPr>
+        <w:t>Zusammenfuegen (2h)</w:t>
+      </w:r>
+    </w:p>
+    <w:p>
+      <w:pPr>
+        <w:rPr>
+          <w:rFonts w:ascii="Arial" w:hAnsi="Arial" w:cs="Arial"/>
+        </w:rPr>
+      </w:pPr>
+      <w:r>
+        <w:rPr>
+          <w:rFonts w:ascii="Arial" w:hAnsi="Arial" w:cs="Arial"/>
+        </w:rPr>
+        <w:t>Documentatio</w:t>
+      </w:r>
+      <w:r>
+        <w:rPr>
+          <w:rFonts w:ascii="Arial" w:hAnsi="Arial" w:cs="Arial"/>
+        </w:rPr>
+        <w:t>s</w:t>
+      </w:r>
+      <w:r>
+        <w:rPr>
+          <w:rFonts w:ascii="Arial" w:hAnsi="Arial" w:cs="Arial"/>
+        </w:rPr>
+        <w:t>n (3h)</w:t>
+      </w:r>
     </w:p>
     <w:sectPr>
       <w:pgSz w:w="11906" w:h="16838"/>
@@ -1834,15 +2163,15 @@
     <w:lsdException w:name="Unresolved Mention" w:semiHidden="1" w:unhideWhenUsed="1"/>
     <w:lsdException w:name="Smart Link" w:semiHidden="1" w:unhideWhenUsed="1"/>
   </w:latentStyles>
-  <w:style w:type="paragraph" w:default="1" w:styleId="Normal">
+  <w:style w:type="paragraph" w:default="1" w:styleId="Standard">
     <w:name w:val="Normal"/>
     <w:qFormat/>
   </w:style>
-  <w:style w:type="paragraph" w:styleId="Heading1">
+  <w:style w:type="paragraph" w:styleId="berschrift1">
     <w:name w:val="heading 1"/>
-    <w:basedOn w:val="Normal"/>
-    <w:next w:val="Normal"/>
-    <w:link w:val="Heading1Char"/>
+    <w:basedOn w:val="Standard"/>
+    <w:next w:val="Standard"/>
+    <w:link w:val="berschrift1Zchn"/>
     <w:uiPriority w:val="9"/>
     <w:qFormat/>
     <w:rsid w:val="00E020DD"/>
@@ -1859,11 +2188,11 @@
       <w:szCs w:val="32"/>
     </w:rPr>
   </w:style>
-  <w:style w:type="paragraph" w:styleId="Heading3">
+  <w:style w:type="paragraph" w:styleId="berschrift3">
     <w:name w:val="heading 3"/>
-    <w:basedOn w:val="Normal"/>
-    <w:next w:val="Normal"/>
-    <w:link w:val="Heading3Char"/>
+    <w:basedOn w:val="Standard"/>
+    <w:next w:val="Standard"/>
+    <w:link w:val="berschrift3Zchn"/>
     <w:uiPriority w:val="9"/>
     <w:semiHidden/>
     <w:unhideWhenUsed/>
@@ -1882,13 +2211,13 @@
       <w:szCs w:val="24"/>
     </w:rPr>
   </w:style>
-  <w:style w:type="character" w:default="1" w:styleId="DefaultParagraphFont">
+  <w:style w:type="character" w:default="1" w:styleId="Absatz-Standardschriftart">
     <w:name w:val="Default Paragraph Font"/>
     <w:uiPriority w:val="1"/>
     <w:semiHidden/>
     <w:unhideWhenUsed/>
   </w:style>
-  <w:style w:type="table" w:default="1" w:styleId="TableNormal">
+  <w:style w:type="table" w:default="1" w:styleId="NormaleTabelle">
     <w:name w:val="Normal Table"/>
     <w:uiPriority w:val="99"/>
     <w:semiHidden/>
@@ -1903,15 +2232,15 @@
       </w:tblCellMar>
     </w:tblPr>
   </w:style>
-  <w:style w:type="numbering" w:default="1" w:styleId="NoList">
+  <w:style w:type="numbering" w:default="1" w:styleId="KeineListe">
     <w:name w:val="No List"/>
     <w:uiPriority w:val="99"/>
     <w:semiHidden/>
     <w:unhideWhenUsed/>
   </w:style>
-  <w:style w:type="table" w:styleId="TableGrid">
+  <w:style w:type="table" w:styleId="Tabellenraster">
     <w:name w:val="Table Grid"/>
-    <w:basedOn w:val="TableNormal"/>
+    <w:basedOn w:val="NormaleTabelle"/>
     <w:uiPriority w:val="39"/>
     <w:rsid w:val="00E020DD"/>
     <w:pPr>
@@ -1928,9 +2257,9 @@
       </w:tblBorders>
     </w:tblPr>
   </w:style>
-  <w:style w:type="table" w:styleId="GridTable2">
+  <w:style w:type="table" w:styleId="Gitternetztabelle2">
     <w:name w:val="Grid Table 2"/>
-    <w:basedOn w:val="TableNormal"/>
+    <w:basedOn w:val="NormaleTabelle"/>
     <w:uiPriority w:val="47"/>
     <w:rsid w:val="00E020DD"/>
     <w:pPr>
@@ -2003,10 +2332,10 @@
       </w:tcPr>
     </w:tblStylePr>
   </w:style>
-  <w:style w:type="character" w:customStyle="1" w:styleId="Heading1Char">
-    <w:name w:val="Heading 1 Char"/>
-    <w:basedOn w:val="DefaultParagraphFont"/>
-    <w:link w:val="Heading1"/>
+  <w:style w:type="character" w:customStyle="1" w:styleId="berschrift1Zchn">
+    <w:name w:val="Überschrift 1 Zchn"/>
+    <w:basedOn w:val="Absatz-Standardschriftart"/>
+    <w:link w:val="berschrift1"/>
     <w:uiPriority w:val="9"/>
     <w:rsid w:val="00E020DD"/>
     <w:rPr>
@@ -2018,7 +2347,7 @@
   </w:style>
   <w:style w:type="character" w:styleId="Hyperlink">
     <w:name w:val="Hyperlink"/>
-    <w:basedOn w:val="DefaultParagraphFont"/>
+    <w:basedOn w:val="Absatz-Standardschriftart"/>
     <w:uiPriority w:val="99"/>
     <w:unhideWhenUsed/>
     <w:rsid w:val="00E020DD"/>
@@ -2027,9 +2356,9 @@
       <w:u w:val="single"/>
     </w:rPr>
   </w:style>
-  <w:style w:type="character" w:styleId="UnresolvedMention">
+  <w:style w:type="character" w:styleId="NichtaufgelsteErwhnung">
     <w:name w:val="Unresolved Mention"/>
-    <w:basedOn w:val="DefaultParagraphFont"/>
+    <w:basedOn w:val="Absatz-Standardschriftart"/>
     <w:uiPriority w:val="99"/>
     <w:semiHidden/>
     <w:unhideWhenUsed/>
@@ -2039,10 +2368,10 @@
       <w:shd w:val="clear" w:color="auto" w:fill="E1DFDD"/>
     </w:rPr>
   </w:style>
-  <w:style w:type="character" w:customStyle="1" w:styleId="Heading3Char">
-    <w:name w:val="Heading 3 Char"/>
-    <w:basedOn w:val="DefaultParagraphFont"/>
-    <w:link w:val="Heading3"/>
+  <w:style w:type="character" w:customStyle="1" w:styleId="berschrift3Zchn">
+    <w:name w:val="Überschrift 3 Zchn"/>
+    <w:basedOn w:val="Absatz-Standardschriftart"/>
+    <w:link w:val="berschrift3"/>
     <w:uiPriority w:val="9"/>
     <w:semiHidden/>
     <w:rsid w:val="00FD7FC0"/>
@@ -2055,8 +2384,40 @@
   </w:style>
   <w:style w:type="character" w:customStyle="1" w:styleId="hgkelc">
     <w:name w:val="hgkelc"/>
-    <w:basedOn w:val="DefaultParagraphFont"/>
+    <w:basedOn w:val="Absatz-Standardschriftart"/>
     <w:rsid w:val="00A341D9"/>
+  </w:style>
+  <w:style w:type="paragraph" w:styleId="StandardWeb">
+    <w:name w:val="Normal (Web)"/>
+    <w:basedOn w:val="Standard"/>
+    <w:uiPriority w:val="99"/>
+    <w:semiHidden/>
+    <w:unhideWhenUsed/>
+    <w:rsid w:val="00640CE3"/>
+    <w:pPr>
+      <w:spacing w:before="100" w:beforeAutospacing="1" w:after="100" w:afterAutospacing="1" w:line="240" w:lineRule="auto"/>
+    </w:pPr>
+    <w:rPr>
+      <w:rFonts w:ascii="Times New Roman" w:eastAsia="Times New Roman" w:hAnsi="Times New Roman" w:cs="Times New Roman"/>
+      <w:kern w:val="0"/>
+      <w:sz w:val="24"/>
+      <w:szCs w:val="24"/>
+      <w:lang w:eastAsia="en-GB"/>
+      <w14:ligatures w14:val="none"/>
+    </w:rPr>
+  </w:style>
+  <w:style w:type="character" w:styleId="HTMLCode">
+    <w:name w:val="HTML Code"/>
+    <w:basedOn w:val="Absatz-Standardschriftart"/>
+    <w:uiPriority w:val="99"/>
+    <w:semiHidden/>
+    <w:unhideWhenUsed/>
+    <w:rsid w:val="00640CE3"/>
+    <w:rPr>
+      <w:rFonts w:ascii="Courier New" w:eastAsia="Times New Roman" w:hAnsi="Courier New" w:cs="Courier New"/>
+      <w:sz w:val="20"/>
+      <w:szCs w:val="20"/>
+    </w:rPr>
   </w:style>
 </w:styles>
 </file>

</xml_diff>

<commit_message>
Doku Lessons learned bisschen
</commit_message>
<xml_diff>
--- a/Dokumentation.docx
+++ b/Dokumentation.docx
@@ -525,13 +525,7 @@
         <w:rPr>
           <w:rFonts w:ascii="Arial" w:hAnsi="Arial" w:cs="Arial"/>
         </w:rPr>
-        <w:t>T</w:t>
-      </w:r>
-      <w:r>
-        <w:rPr>
-          <w:rFonts w:ascii="Arial" w:hAnsi="Arial" w:cs="Arial"/>
-        </w:rPr>
-        <w:t>herefore</w:t>
+        <w:t>Therefore</w:t>
       </w:r>
       <w:r>
         <w:rPr>
@@ -613,77 +607,103 @@
         <w:rPr>
           <w:rFonts w:ascii="Arial" w:hAnsi="Arial" w:cs="Arial"/>
         </w:rPr>
+        <w:t xml:space="preserve"> to collect the first- and </w:t>
+      </w:r>
+      <w:proofErr w:type="spellStart"/>
+      <w:r>
+        <w:rPr>
+          <w:rFonts w:ascii="Arial" w:hAnsi="Arial" w:cs="Arial"/>
+        </w:rPr>
+        <w:t>lastname</w:t>
+      </w:r>
+      <w:proofErr w:type="spellEnd"/>
+      <w:r>
+        <w:rPr>
+          <w:rFonts w:ascii="Arial" w:hAnsi="Arial" w:cs="Arial"/>
+        </w:rPr>
+        <w:t xml:space="preserve">. The database is connected </w:t>
+      </w:r>
+      <w:r>
+        <w:rPr>
+          <w:rFonts w:ascii="Arial" w:hAnsi="Arial" w:cs="Arial"/>
+        </w:rPr>
+        <w:t xml:space="preserve">via a </w:t>
+      </w:r>
+      <w:proofErr w:type="spellStart"/>
+      <w:r>
+        <w:rPr>
+          <w:rFonts w:ascii="Arial" w:hAnsi="Arial" w:cs="Arial"/>
+        </w:rPr>
+        <w:t>J</w:t>
+      </w:r>
+      <w:r>
+        <w:rPr>
+          <w:rFonts w:ascii="Arial" w:hAnsi="Arial" w:cs="Arial"/>
+        </w:rPr>
+        <w:t>dbc</w:t>
+      </w:r>
+      <w:proofErr w:type="spellEnd"/>
+      <w:r>
+        <w:rPr>
+          <w:rFonts w:ascii="Arial" w:hAnsi="Arial" w:cs="Arial"/>
+        </w:rPr>
+        <w:t xml:space="preserve">-Template. </w:t>
+      </w:r>
+      <w:r>
+        <w:rPr>
+          <w:rFonts w:ascii="Arial" w:hAnsi="Arial" w:cs="Arial"/>
+        </w:rPr>
+        <w:t xml:space="preserve">Then the </w:t>
+      </w:r>
+      <w:r>
+        <w:rPr>
+          <w:rFonts w:ascii="Arial" w:hAnsi="Arial" w:cs="Arial"/>
+        </w:rPr>
+        <w:t xml:space="preserve">actual PDF-Creation function </w:t>
+      </w:r>
+      <w:r>
+        <w:rPr>
+          <w:rFonts w:ascii="Arial" w:hAnsi="Arial" w:cs="Arial"/>
+        </w:rPr>
+        <w:t>gets</w:t>
+      </w:r>
+      <w:r>
+        <w:rPr>
+          <w:rFonts w:ascii="Arial" w:hAnsi="Arial" w:cs="Arial"/>
+        </w:rPr>
+        <w:t xml:space="preserve"> invoked and the PDF is created </w:t>
+      </w:r>
+      <w:r>
+        <w:rPr>
+          <w:rFonts w:ascii="Arial" w:hAnsi="Arial" w:cs="Arial"/>
+        </w:rPr>
+        <w:t>with</w:t>
+      </w:r>
+      <w:r>
+        <w:rPr>
+          <w:rFonts w:ascii="Arial" w:hAnsi="Arial" w:cs="Arial"/>
+        </w:rPr>
         <w:t xml:space="preserve"> </w:t>
       </w:r>
-      <w:r>
-        <w:rPr>
-          <w:rFonts w:ascii="Arial" w:hAnsi="Arial" w:cs="Arial"/>
-        </w:rPr>
-        <w:t xml:space="preserve">to collect the first- and </w:t>
-      </w:r>
       <w:proofErr w:type="spellStart"/>
       <w:r>
         <w:rPr>
           <w:rFonts w:ascii="Arial" w:hAnsi="Arial" w:cs="Arial"/>
         </w:rPr>
-        <w:t>lastname</w:t>
+        <w:t>iText</w:t>
       </w:r>
       <w:proofErr w:type="spellEnd"/>
       <w:r>
         <w:rPr>
           <w:rFonts w:ascii="Arial" w:hAnsi="Arial" w:cs="Arial"/>
         </w:rPr>
-        <w:t xml:space="preserve">. The database is connected </w:t>
-      </w:r>
-      <w:r>
-        <w:rPr>
-          <w:rFonts w:ascii="Arial" w:hAnsi="Arial" w:cs="Arial"/>
-        </w:rPr>
-        <w:t xml:space="preserve">via a </w:t>
-      </w:r>
-      <w:proofErr w:type="spellStart"/>
-      <w:r>
-        <w:rPr>
-          <w:rFonts w:ascii="Arial" w:hAnsi="Arial" w:cs="Arial"/>
-        </w:rPr>
-        <w:t>J</w:t>
-      </w:r>
-      <w:r>
-        <w:rPr>
-          <w:rFonts w:ascii="Arial" w:hAnsi="Arial" w:cs="Arial"/>
-        </w:rPr>
-        <w:t>dbc</w:t>
-      </w:r>
-      <w:proofErr w:type="spellEnd"/>
-      <w:r>
-        <w:rPr>
-          <w:rFonts w:ascii="Arial" w:hAnsi="Arial" w:cs="Arial"/>
-        </w:rPr>
-        <w:t xml:space="preserve">-Template. </w:t>
-      </w:r>
-      <w:r>
-        <w:rPr>
-          <w:rFonts w:ascii="Arial" w:hAnsi="Arial" w:cs="Arial"/>
-        </w:rPr>
-        <w:t xml:space="preserve">Then the </w:t>
-      </w:r>
-      <w:r>
-        <w:rPr>
-          <w:rFonts w:ascii="Arial" w:hAnsi="Arial" w:cs="Arial"/>
-        </w:rPr>
-        <w:t xml:space="preserve">actual PDF-Creation function </w:t>
-      </w:r>
-      <w:r>
-        <w:rPr>
-          <w:rFonts w:ascii="Arial" w:hAnsi="Arial" w:cs="Arial"/>
-        </w:rPr>
-        <w:t>gets</w:t>
-      </w:r>
-      <w:r>
-        <w:rPr>
-          <w:rFonts w:ascii="Arial" w:hAnsi="Arial" w:cs="Arial"/>
-        </w:rPr>
-        <w:t xml:space="preserve"> invoked and the PDF is created in the defined path with the customer-ID and </w:t>
+        <w:t xml:space="preserve"> </w:t>
+      </w:r>
+      <w:r>
+        <w:rPr>
+          <w:rFonts w:ascii="Arial" w:hAnsi="Arial" w:cs="Arial"/>
+        </w:rPr>
+        <w:t xml:space="preserve">in the defined path with the customer-ID and </w:t>
       </w:r>
       <w:r>
         <w:rPr>
@@ -928,6 +948,97 @@
           <w:rFonts w:ascii="Arial" w:hAnsi="Arial" w:cs="Arial"/>
         </w:rPr>
       </w:pPr>
+      <w:r>
+        <w:rPr>
+          <w:rFonts w:ascii="Arial" w:hAnsi="Arial" w:cs="Arial"/>
+        </w:rPr>
+        <w:t xml:space="preserve">One lesson we learned is </w:t>
+      </w:r>
+      <w:r>
+        <w:rPr>
+          <w:rFonts w:ascii="Arial" w:hAnsi="Arial" w:cs="Arial"/>
+        </w:rPr>
+        <w:t xml:space="preserve">that you should always print the received message from a queue. </w:t>
+      </w:r>
+      <w:r>
+        <w:rPr>
+          <w:rFonts w:ascii="Arial" w:hAnsi="Arial" w:cs="Arial"/>
+        </w:rPr>
+        <w:t xml:space="preserve">This </w:t>
+      </w:r>
+      <w:r>
+        <w:rPr>
+          <w:rFonts w:ascii="Arial" w:hAnsi="Arial" w:cs="Arial"/>
+        </w:rPr>
+        <w:t>was very helpful</w:t>
+      </w:r>
+      <w:r>
+        <w:rPr>
+          <w:rFonts w:ascii="Arial" w:hAnsi="Arial" w:cs="Arial"/>
+        </w:rPr>
+        <w:t xml:space="preserve"> for debugging</w:t>
+      </w:r>
+      <w:r>
+        <w:rPr>
+          <w:rFonts w:ascii="Arial" w:hAnsi="Arial" w:cs="Arial"/>
+        </w:rPr>
+        <w:t>, as we often believed that the received data is processed wrong, but instead the received data was not as expected.</w:t>
+      </w:r>
+    </w:p>
+    <w:p>
+      <w:pPr>
+        <w:rPr>
+          <w:rFonts w:ascii="Arial" w:hAnsi="Arial" w:cs="Arial"/>
+        </w:rPr>
+      </w:pPr>
+      <w:r>
+        <w:rPr>
+          <w:rFonts w:ascii="Arial" w:hAnsi="Arial" w:cs="Arial"/>
+        </w:rPr>
+        <w:t xml:space="preserve">We also learned that it is important to commit changes frequently, as this </w:t>
+      </w:r>
+      <w:r>
+        <w:rPr>
+          <w:rFonts w:ascii="Arial" w:hAnsi="Arial" w:cs="Arial"/>
+        </w:rPr>
+        <w:t>helped</w:t>
+      </w:r>
+      <w:r>
+        <w:rPr>
+          <w:rFonts w:ascii="Arial" w:hAnsi="Arial" w:cs="Arial"/>
+        </w:rPr>
+        <w:t xml:space="preserve"> </w:t>
+      </w:r>
+      <w:r>
+        <w:rPr>
+          <w:rFonts w:ascii="Arial" w:hAnsi="Arial" w:cs="Arial"/>
+        </w:rPr>
+        <w:t xml:space="preserve">to </w:t>
+      </w:r>
+      <w:r>
+        <w:rPr>
+          <w:rFonts w:ascii="Arial" w:hAnsi="Arial" w:cs="Arial"/>
+        </w:rPr>
+        <w:t>ensure</w:t>
+      </w:r>
+      <w:r>
+        <w:rPr>
+          <w:rFonts w:ascii="Arial" w:hAnsi="Arial" w:cs="Arial"/>
+        </w:rPr>
+        <w:t xml:space="preserve"> that there is no duplicate work done in the documentation.</w:t>
+      </w:r>
+      <w:r>
+        <w:rPr>
+          <w:rFonts w:ascii="Arial" w:hAnsi="Arial" w:cs="Arial"/>
+        </w:rPr>
+        <w:t xml:space="preserve"> </w:t>
+      </w:r>
+      <w:r>
+        <w:rPr>
+          <w:rFonts w:ascii="Arial" w:hAnsi="Arial" w:cs="Arial"/>
+        </w:rPr>
+        <w:t>It is also important, so that every team member knew how to adapt their code to the code of the others.</w:t>
+      </w:r>
     </w:p>
     <w:p>
       <w:pPr>
@@ -1344,7 +1455,6 @@
         <w:rPr>
           <w:rFonts w:ascii="Arial" w:hAnsi="Arial" w:cs="Arial"/>
         </w:rPr>
-        <w:lastRenderedPageBreak/>
         <w:t>Reno (</w:t>
       </w:r>
       <w:proofErr w:type="spellStart"/>

</xml_diff>